<commit_message>
Documento del proyecto y barra de menu del sitio web actualizados
</commit_message>
<xml_diff>
--- a/Proyecto Ordinario 2018-1.docx
+++ b/Proyecto Ordinario 2018-1.docx
@@ -33,12 +33,12 @@
             <wp:extent cx="1157288" cy="1157288"/>
             <wp:effectExtent b="0" l="0" r="0" t="0"/>
             <wp:wrapSquare wrapText="bothSides" distB="114300" distT="114300" distL="114300" distR="114300"/>
-            <wp:docPr id="4" name="image16.png"/>
+            <wp:docPr id="4" name="image9.png"/>
             <a:graphic>
               <a:graphicData uri="http://schemas.openxmlformats.org/drawingml/2006/picture">
                 <pic:pic>
                   <pic:nvPicPr>
-                    <pic:cNvPr id="0" name="image16.png"/>
+                    <pic:cNvPr id="0" name="image9.png"/>
                     <pic:cNvPicPr preferRelativeResize="0"/>
                   </pic:nvPicPr>
                   <pic:blipFill>
@@ -75,12 +75,12 @@
             <wp:extent cx="985838" cy="1371600"/>
             <wp:effectExtent b="0" l="0" r="0" t="0"/>
             <wp:wrapSquare wrapText="bothSides" distB="0" distT="0" distL="0" distR="0"/>
-            <wp:docPr id="12" name="image24.png"/>
+            <wp:docPr id="13" name="image28.png"/>
             <a:graphic>
               <a:graphicData uri="http://schemas.openxmlformats.org/drawingml/2006/picture">
                 <pic:pic>
                   <pic:nvPicPr>
-                    <pic:cNvPr id="0" name="image24.png"/>
+                    <pic:cNvPr id="0" name="image28.png"/>
                     <pic:cNvPicPr preferRelativeResize="0"/>
                   </pic:nvPicPr>
                   <pic:blipFill>
@@ -823,22 +823,26 @@
         <w:contextualSpacing w:val="0"/>
         <w:jc w:val="center"/>
         <w:rPr>
+          <w:sz w:val="28"/>
+          <w:szCs w:val="28"/>
+          <w:highlight w:val="white"/>
+        </w:rPr>
+      </w:pPr>
+      <w:r>
+        <w:rPr>
           <w:b w:val="1"/>
           <w:sz w:val="36"/>
           <w:szCs w:val="36"/>
           <w:highlight w:val="white"/>
-        </w:rPr>
-      </w:pPr>
-      <w:r>
-        <w:rPr>
-          <w:b w:val="1"/>
-          <w:sz w:val="36"/>
-          <w:szCs w:val="36"/>
-          <w:highlight w:val="white"/>
           <w:rtl w:val="0"/>
         </w:rPr>
         <w:t xml:space="preserve">Índice</w:t>
       </w:r>
+      <w:r>
+        <w:rPr>
+          <w:rtl w:val="0"/>
+        </w:rPr>
+      </w:r>
     </w:p>
     <w:p>
       <w:pPr>
@@ -858,6 +862,34 @@
           <w:highlight w:val="white"/>
           <w:rtl w:val="0"/>
         </w:rPr>
+        <w:t xml:space="preserve">Requerimientos del Sistema</w:t>
+        <w:tab/>
+        <w:tab/>
+        <w:tab/>
+        <w:tab/>
+        <w:tab/>
+        <w:tab/>
+        <w:tab/>
+        <w:t xml:space="preserve">Pág. 2</w:t>
+      </w:r>
+    </w:p>
+    <w:p>
+      <w:pPr>
+        <w:spacing w:line="276" w:lineRule="auto"/>
+        <w:contextualSpacing w:val="0"/>
+        <w:rPr>
+          <w:sz w:val="28"/>
+          <w:szCs w:val="28"/>
+          <w:highlight w:val="white"/>
+        </w:rPr>
+      </w:pPr>
+      <w:r>
+        <w:rPr>
+          <w:sz w:val="28"/>
+          <w:szCs w:val="28"/>
+          <w:highlight w:val="white"/>
+          <w:rtl w:val="0"/>
+        </w:rPr>
         <w:t xml:space="preserve">Metodología y Patrones</w:t>
         <w:tab/>
         <w:tab/>
@@ -866,7 +898,36 @@
         <w:tab/>
         <w:tab/>
         <w:tab/>
-        <w:t xml:space="preserve">Pág. 2</w:t>
+        <w:t xml:space="preserve">Pág. 11</w:t>
+      </w:r>
+    </w:p>
+    <w:p>
+      <w:pPr>
+        <w:spacing w:line="276" w:lineRule="auto"/>
+        <w:contextualSpacing w:val="0"/>
+        <w:rPr>
+          <w:sz w:val="28"/>
+          <w:szCs w:val="28"/>
+          <w:highlight w:val="white"/>
+        </w:rPr>
+      </w:pPr>
+      <w:r>
+        <w:rPr>
+          <w:sz w:val="28"/>
+          <w:szCs w:val="28"/>
+          <w:highlight w:val="white"/>
+          <w:rtl w:val="0"/>
+        </w:rPr>
+        <w:t xml:space="preserve">Diagrama de Clases</w:t>
+        <w:tab/>
+        <w:tab/>
+        <w:tab/>
+        <w:tab/>
+        <w:tab/>
+        <w:tab/>
+        <w:tab/>
+        <w:tab/>
+        <w:t xml:space="preserve">Pág. 12</w:t>
       </w:r>
     </w:p>
     <w:p>
@@ -887,51 +948,21 @@
           <w:highlight w:val="white"/>
           <w:rtl w:val="0"/>
         </w:rPr>
-        <w:t xml:space="preserve">Requerimientos del Sistema</w:t>
-        <w:tab/>
-        <w:tab/>
-        <w:tab/>
-        <w:tab/>
-        <w:tab/>
-        <w:tab/>
-        <w:tab/>
-        <w:t xml:space="preserve">Pág. 3</w:t>
-      </w:r>
-    </w:p>
-    <w:p>
-      <w:pPr>
-        <w:spacing w:line="276" w:lineRule="auto"/>
-        <w:contextualSpacing w:val="0"/>
-        <w:rPr>
-          <w:sz w:val="28"/>
-          <w:szCs w:val="28"/>
-          <w:highlight w:val="white"/>
-        </w:rPr>
-      </w:pPr>
-      <w:r>
-        <w:rPr>
-          <w:sz w:val="28"/>
-          <w:szCs w:val="28"/>
-          <w:highlight w:val="white"/>
-          <w:rtl w:val="0"/>
-        </w:rPr>
-        <w:t xml:space="preserve">Diagrama de Clases</w:t>
-        <w:tab/>
-        <w:tab/>
-        <w:tab/>
-        <w:tab/>
-        <w:tab/>
-        <w:tab/>
-        <w:tab/>
-        <w:tab/>
-        <w:t xml:space="preserve">Pág. 10</w:t>
-      </w:r>
-    </w:p>
-    <w:p>
-      <w:pPr>
-        <w:spacing w:line="276" w:lineRule="auto"/>
-        <w:contextualSpacing w:val="0"/>
-        <w:jc w:val="left"/>
+        <w:t xml:space="preserve">Modelo de base de Datos</w:t>
+        <w:tab/>
+        <w:tab/>
+        <w:tab/>
+        <w:tab/>
+        <w:tab/>
+        <w:tab/>
+        <w:tab/>
+        <w:t xml:space="preserve">Pág. 12</w:t>
+      </w:r>
+    </w:p>
+    <w:p>
+      <w:pPr>
+        <w:spacing w:line="276" w:lineRule="auto"/>
+        <w:contextualSpacing w:val="0"/>
         <w:rPr>
           <w:sz w:val="28"/>
           <w:szCs w:val="28"/>
@@ -953,7 +984,7 @@
         <w:tab/>
         <w:tab/>
         <w:tab/>
-        <w:t xml:space="preserve">Pág. 10</w:t>
+        <w:t xml:space="preserve">Pág. 13</w:t>
       </w:r>
     </w:p>
     <w:p>
@@ -981,7 +1012,7 @@
         <w:tab/>
         <w:tab/>
         <w:tab/>
-        <w:t xml:space="preserve">Pág. 11</w:t>
+        <w:t xml:space="preserve">Pág. 14</w:t>
       </w:r>
     </w:p>
     <w:p>
@@ -1010,7 +1041,7 @@
         <w:tab/>
         <w:tab/>
         <w:tab/>
-        <w:t xml:space="preserve">Pág. 12</w:t>
+        <w:t xml:space="preserve">Pág. 14</w:t>
       </w:r>
     </w:p>
     <w:p>
@@ -1037,1076 +1068,425 @@
         <w:tab/>
         <w:tab/>
         <w:tab/>
-        <w:t xml:space="preserve">Pág. 14</w:t>
-      </w:r>
-    </w:p>
-    <w:p>
-      <w:pPr>
-        <w:spacing w:line="276" w:lineRule="auto"/>
-        <w:contextualSpacing w:val="0"/>
-        <w:rPr>
-          <w:sz w:val="28"/>
-          <w:szCs w:val="28"/>
-          <w:highlight w:val="white"/>
-        </w:rPr>
-      </w:pPr>
-      <w:r>
-        <w:rPr>
-          <w:rtl w:val="0"/>
-        </w:rPr>
-      </w:r>
-    </w:p>
-    <w:p>
-      <w:pPr>
-        <w:spacing w:line="276" w:lineRule="auto"/>
-        <w:contextualSpacing w:val="0"/>
-        <w:rPr>
-          <w:sz w:val="28"/>
-          <w:szCs w:val="28"/>
-          <w:highlight w:val="white"/>
-        </w:rPr>
-      </w:pPr>
-      <w:r>
-        <w:rPr>
-          <w:rtl w:val="0"/>
-        </w:rPr>
-      </w:r>
-    </w:p>
-    <w:p>
-      <w:pPr>
-        <w:spacing w:line="276" w:lineRule="auto"/>
-        <w:contextualSpacing w:val="0"/>
-        <w:rPr>
-          <w:sz w:val="28"/>
-          <w:szCs w:val="28"/>
-          <w:highlight w:val="white"/>
-        </w:rPr>
-      </w:pPr>
-      <w:r>
-        <w:rPr>
-          <w:rtl w:val="0"/>
-        </w:rPr>
-      </w:r>
-    </w:p>
-    <w:p>
-      <w:pPr>
-        <w:spacing w:line="276" w:lineRule="auto"/>
-        <w:contextualSpacing w:val="0"/>
-        <w:rPr>
-          <w:sz w:val="28"/>
-          <w:szCs w:val="28"/>
-          <w:highlight w:val="white"/>
-        </w:rPr>
-      </w:pPr>
-      <w:r>
-        <w:rPr>
-          <w:rtl w:val="0"/>
-        </w:rPr>
-      </w:r>
-    </w:p>
-    <w:p>
-      <w:pPr>
-        <w:spacing w:line="276" w:lineRule="auto"/>
-        <w:contextualSpacing w:val="0"/>
-        <w:rPr>
-          <w:sz w:val="28"/>
-          <w:szCs w:val="28"/>
-          <w:highlight w:val="white"/>
-        </w:rPr>
-      </w:pPr>
-      <w:r>
-        <w:rPr>
-          <w:rtl w:val="0"/>
-        </w:rPr>
-      </w:r>
-    </w:p>
-    <w:p>
-      <w:pPr>
-        <w:spacing w:line="276" w:lineRule="auto"/>
-        <w:contextualSpacing w:val="0"/>
-        <w:rPr>
-          <w:sz w:val="28"/>
-          <w:szCs w:val="28"/>
-          <w:highlight w:val="white"/>
-        </w:rPr>
-      </w:pPr>
-      <w:r>
-        <w:rPr>
-          <w:rtl w:val="0"/>
-        </w:rPr>
-      </w:r>
-    </w:p>
-    <w:p>
-      <w:pPr>
-        <w:spacing w:line="276" w:lineRule="auto"/>
-        <w:contextualSpacing w:val="0"/>
-        <w:rPr>
-          <w:sz w:val="28"/>
-          <w:szCs w:val="28"/>
-          <w:highlight w:val="white"/>
-        </w:rPr>
-      </w:pPr>
-      <w:r>
-        <w:rPr>
-          <w:rtl w:val="0"/>
-        </w:rPr>
-      </w:r>
-    </w:p>
-    <w:p>
-      <w:pPr>
-        <w:spacing w:line="276" w:lineRule="auto"/>
-        <w:contextualSpacing w:val="0"/>
-        <w:rPr>
-          <w:sz w:val="28"/>
-          <w:szCs w:val="28"/>
-          <w:highlight w:val="white"/>
-        </w:rPr>
-      </w:pPr>
-      <w:r>
-        <w:rPr>
-          <w:rtl w:val="0"/>
-        </w:rPr>
-      </w:r>
-    </w:p>
-    <w:p>
-      <w:pPr>
-        <w:spacing w:line="276" w:lineRule="auto"/>
-        <w:contextualSpacing w:val="0"/>
-        <w:rPr>
-          <w:sz w:val="28"/>
-          <w:szCs w:val="28"/>
-          <w:highlight w:val="white"/>
-        </w:rPr>
-      </w:pPr>
-      <w:r>
-        <w:rPr>
-          <w:rtl w:val="0"/>
-        </w:rPr>
-      </w:r>
-    </w:p>
-    <w:p>
-      <w:pPr>
-        <w:spacing w:line="276" w:lineRule="auto"/>
-        <w:contextualSpacing w:val="0"/>
-        <w:rPr>
-          <w:sz w:val="28"/>
-          <w:szCs w:val="28"/>
-          <w:highlight w:val="white"/>
-        </w:rPr>
-      </w:pPr>
-      <w:r>
-        <w:rPr>
-          <w:rtl w:val="0"/>
-        </w:rPr>
-      </w:r>
-    </w:p>
-    <w:p>
-      <w:pPr>
-        <w:spacing w:line="276" w:lineRule="auto"/>
-        <w:contextualSpacing w:val="0"/>
-        <w:rPr>
-          <w:sz w:val="28"/>
-          <w:szCs w:val="28"/>
-          <w:highlight w:val="white"/>
-        </w:rPr>
-      </w:pPr>
-      <w:r>
-        <w:rPr>
-          <w:rtl w:val="0"/>
-        </w:rPr>
-      </w:r>
-    </w:p>
-    <w:p>
-      <w:pPr>
-        <w:spacing w:line="276" w:lineRule="auto"/>
-        <w:contextualSpacing w:val="0"/>
-        <w:rPr>
-          <w:sz w:val="28"/>
-          <w:szCs w:val="28"/>
-          <w:highlight w:val="white"/>
-        </w:rPr>
-      </w:pPr>
-      <w:r>
-        <w:rPr>
-          <w:rtl w:val="0"/>
-        </w:rPr>
-      </w:r>
-    </w:p>
-    <w:p>
-      <w:pPr>
-        <w:spacing w:line="276" w:lineRule="auto"/>
-        <w:contextualSpacing w:val="0"/>
-        <w:rPr>
-          <w:sz w:val="28"/>
-          <w:szCs w:val="28"/>
-          <w:highlight w:val="white"/>
-        </w:rPr>
-      </w:pPr>
-      <w:r>
-        <w:rPr>
-          <w:rtl w:val="0"/>
-        </w:rPr>
-      </w:r>
-    </w:p>
-    <w:p>
-      <w:pPr>
-        <w:spacing w:line="276" w:lineRule="auto"/>
-        <w:contextualSpacing w:val="0"/>
-        <w:rPr>
-          <w:sz w:val="28"/>
-          <w:szCs w:val="28"/>
-          <w:highlight w:val="white"/>
-        </w:rPr>
-      </w:pPr>
-      <w:r>
-        <w:rPr>
-          <w:rtl w:val="0"/>
-        </w:rPr>
-      </w:r>
-    </w:p>
-    <w:p>
-      <w:pPr>
-        <w:spacing w:line="276" w:lineRule="auto"/>
-        <w:contextualSpacing w:val="0"/>
-        <w:rPr>
-          <w:sz w:val="28"/>
-          <w:szCs w:val="28"/>
-          <w:highlight w:val="white"/>
-        </w:rPr>
-      </w:pPr>
-      <w:r>
-        <w:rPr>
-          <w:rtl w:val="0"/>
-        </w:rPr>
-      </w:r>
-    </w:p>
-    <w:p>
-      <w:pPr>
-        <w:spacing w:line="276" w:lineRule="auto"/>
-        <w:contextualSpacing w:val="0"/>
-        <w:rPr>
-          <w:sz w:val="28"/>
-          <w:szCs w:val="28"/>
-          <w:highlight w:val="white"/>
-        </w:rPr>
-      </w:pPr>
-      <w:r>
-        <w:rPr>
-          <w:rtl w:val="0"/>
-        </w:rPr>
-      </w:r>
-    </w:p>
-    <w:p>
-      <w:pPr>
-        <w:spacing w:line="276" w:lineRule="auto"/>
-        <w:contextualSpacing w:val="0"/>
-        <w:rPr>
-          <w:sz w:val="28"/>
-          <w:szCs w:val="28"/>
-          <w:highlight w:val="white"/>
-        </w:rPr>
-      </w:pPr>
-      <w:r>
-        <w:rPr>
-          <w:rtl w:val="0"/>
-        </w:rPr>
-      </w:r>
-    </w:p>
-    <w:p>
-      <w:pPr>
-        <w:spacing w:line="276" w:lineRule="auto"/>
-        <w:contextualSpacing w:val="0"/>
-        <w:rPr>
-          <w:sz w:val="28"/>
-          <w:szCs w:val="28"/>
-          <w:highlight w:val="white"/>
-        </w:rPr>
-      </w:pPr>
-      <w:r>
-        <w:rPr>
-          <w:rtl w:val="0"/>
-        </w:rPr>
-      </w:r>
-    </w:p>
-    <w:p>
-      <w:pPr>
-        <w:spacing w:line="276" w:lineRule="auto"/>
-        <w:contextualSpacing w:val="0"/>
-        <w:rPr>
-          <w:sz w:val="28"/>
-          <w:szCs w:val="28"/>
-          <w:highlight w:val="white"/>
-        </w:rPr>
-      </w:pPr>
-      <w:r>
-        <w:rPr>
-          <w:rtl w:val="0"/>
-        </w:rPr>
-      </w:r>
-    </w:p>
-    <w:p>
-      <w:pPr>
-        <w:spacing w:line="276" w:lineRule="auto"/>
-        <w:contextualSpacing w:val="0"/>
-        <w:rPr>
-          <w:sz w:val="28"/>
-          <w:szCs w:val="28"/>
-          <w:highlight w:val="white"/>
-        </w:rPr>
-      </w:pPr>
-      <w:r>
-        <w:rPr>
-          <w:rtl w:val="0"/>
-        </w:rPr>
-      </w:r>
-    </w:p>
-    <w:p>
-      <w:pPr>
-        <w:spacing w:line="276" w:lineRule="auto"/>
-        <w:contextualSpacing w:val="0"/>
-        <w:rPr>
-          <w:sz w:val="28"/>
-          <w:szCs w:val="28"/>
-          <w:highlight w:val="white"/>
-        </w:rPr>
-      </w:pPr>
-      <w:r>
-        <w:rPr>
-          <w:rtl w:val="0"/>
-        </w:rPr>
-      </w:r>
-    </w:p>
-    <w:p>
-      <w:pPr>
-        <w:spacing w:line="276" w:lineRule="auto"/>
-        <w:contextualSpacing w:val="0"/>
-        <w:rPr>
-          <w:sz w:val="28"/>
-          <w:szCs w:val="28"/>
-          <w:highlight w:val="white"/>
-        </w:rPr>
-      </w:pPr>
-      <w:r>
-        <w:rPr>
-          <w:rtl w:val="0"/>
-        </w:rPr>
-      </w:r>
-    </w:p>
-    <w:p>
-      <w:pPr>
-        <w:spacing w:line="276" w:lineRule="auto"/>
-        <w:contextualSpacing w:val="0"/>
-        <w:rPr>
-          <w:sz w:val="28"/>
-          <w:szCs w:val="28"/>
-          <w:highlight w:val="white"/>
-        </w:rPr>
-      </w:pPr>
-      <w:r>
-        <w:rPr>
-          <w:rtl w:val="0"/>
-        </w:rPr>
-      </w:r>
-    </w:p>
-    <w:p>
-      <w:pPr>
-        <w:spacing w:line="276" w:lineRule="auto"/>
-        <w:contextualSpacing w:val="0"/>
-        <w:rPr>
-          <w:sz w:val="28"/>
-          <w:szCs w:val="28"/>
-          <w:highlight w:val="white"/>
-        </w:rPr>
-      </w:pPr>
-      <w:r>
-        <w:rPr>
-          <w:rtl w:val="0"/>
-        </w:rPr>
-      </w:r>
-    </w:p>
-    <w:p>
-      <w:pPr>
-        <w:spacing w:line="276" w:lineRule="auto"/>
-        <w:contextualSpacing w:val="0"/>
-        <w:rPr>
-          <w:sz w:val="28"/>
-          <w:szCs w:val="28"/>
-          <w:highlight w:val="white"/>
-        </w:rPr>
-      </w:pPr>
-      <w:r>
-        <w:rPr>
-          <w:rtl w:val="0"/>
-        </w:rPr>
-      </w:r>
-    </w:p>
-    <w:p>
-      <w:pPr>
-        <w:spacing w:line="276" w:lineRule="auto"/>
-        <w:contextualSpacing w:val="0"/>
-        <w:rPr>
-          <w:sz w:val="28"/>
-          <w:szCs w:val="28"/>
-          <w:highlight w:val="white"/>
-        </w:rPr>
-      </w:pPr>
-      <w:r>
-        <w:rPr>
-          <w:rtl w:val="0"/>
-        </w:rPr>
-      </w:r>
-    </w:p>
-    <w:p>
-      <w:pPr>
-        <w:spacing w:line="276" w:lineRule="auto"/>
-        <w:contextualSpacing w:val="0"/>
-        <w:rPr>
-          <w:sz w:val="28"/>
-          <w:szCs w:val="28"/>
-          <w:highlight w:val="white"/>
-        </w:rPr>
-      </w:pPr>
-      <w:r>
-        <w:rPr>
-          <w:rtl w:val="0"/>
-        </w:rPr>
-      </w:r>
-    </w:p>
-    <w:p>
-      <w:pPr>
-        <w:spacing w:line="276" w:lineRule="auto"/>
-        <w:contextualSpacing w:val="0"/>
-        <w:rPr>
-          <w:sz w:val="28"/>
-          <w:szCs w:val="28"/>
-          <w:highlight w:val="white"/>
-        </w:rPr>
-      </w:pPr>
-      <w:r>
-        <w:rPr>
-          <w:rtl w:val="0"/>
-        </w:rPr>
-      </w:r>
-    </w:p>
-    <w:p>
-      <w:pPr>
-        <w:spacing w:line="276" w:lineRule="auto"/>
-        <w:contextualSpacing w:val="0"/>
-        <w:rPr>
-          <w:b w:val="1"/>
-          <w:sz w:val="28"/>
-          <w:szCs w:val="28"/>
-          <w:highlight w:val="white"/>
-        </w:rPr>
-      </w:pPr>
-      <w:r>
-        <w:rPr>
-          <w:b w:val="1"/>
-          <w:sz w:val="28"/>
-          <w:szCs w:val="28"/>
-          <w:highlight w:val="white"/>
-          <w:rtl w:val="0"/>
-        </w:rPr>
-        <w:t xml:space="preserve">Metodología y Patrones</w:t>
-      </w:r>
-    </w:p>
-    <w:p>
-      <w:pPr>
-        <w:contextualSpacing w:val="0"/>
-        <w:rPr>
-          <w:rFonts w:ascii="Roboto" w:cs="Roboto" w:eastAsia="Roboto" w:hAnsi="Roboto"/>
-          <w:sz w:val="26"/>
-          <w:szCs w:val="26"/>
-        </w:rPr>
-      </w:pPr>
-      <w:r>
-        <w:rPr>
-          <w:rFonts w:ascii="Roboto" w:cs="Roboto" w:eastAsia="Roboto" w:hAnsi="Roboto"/>
-          <w:sz w:val="26"/>
-          <w:szCs w:val="26"/>
-          <w:rtl w:val="0"/>
-        </w:rPr>
-        <w:t xml:space="preserve">Metodología ágil: SCRUM</w:t>
-      </w:r>
-    </w:p>
-    <w:p>
-      <w:pPr>
-        <w:contextualSpacing w:val="0"/>
-        <w:rPr>
-          <w:rFonts w:ascii="Roboto" w:cs="Roboto" w:eastAsia="Roboto" w:hAnsi="Roboto"/>
-          <w:sz w:val="26"/>
-          <w:szCs w:val="26"/>
-        </w:rPr>
-      </w:pPr>
-      <w:r>
-        <w:rPr>
-          <w:rtl w:val="0"/>
-        </w:rPr>
-      </w:r>
-    </w:p>
-    <w:p>
-      <w:pPr>
-        <w:contextualSpacing w:val="0"/>
-        <w:rPr>
-          <w:rFonts w:ascii="Roboto" w:cs="Roboto" w:eastAsia="Roboto" w:hAnsi="Roboto"/>
-          <w:sz w:val="26"/>
-          <w:szCs w:val="26"/>
-        </w:rPr>
-      </w:pPr>
-      <w:r>
-        <w:rPr>
-          <w:rFonts w:ascii="Roboto" w:cs="Roboto" w:eastAsia="Roboto" w:hAnsi="Roboto"/>
-          <w:sz w:val="26"/>
-          <w:szCs w:val="26"/>
-          <w:rtl w:val="0"/>
-        </w:rPr>
-        <w:t xml:space="preserve">Principios y patrones:</w:t>
-      </w:r>
-    </w:p>
-    <w:p>
-      <w:pPr>
-        <w:numPr>
-          <w:ilvl w:val="0"/>
-          <w:numId w:val="5"/>
-        </w:numPr>
-        <w:ind w:left="720" w:hanging="360"/>
-        <w:contextualSpacing w:val="1"/>
-        <w:rPr>
-          <w:rFonts w:ascii="Roboto" w:cs="Roboto" w:eastAsia="Roboto" w:hAnsi="Roboto"/>
-          <w:sz w:val="26"/>
-          <w:szCs w:val="26"/>
-        </w:rPr>
-      </w:pPr>
-      <w:r>
-        <w:rPr>
-          <w:rFonts w:ascii="Roboto" w:cs="Roboto" w:eastAsia="Roboto" w:hAnsi="Roboto"/>
-          <w:sz w:val="26"/>
-          <w:szCs w:val="26"/>
-          <w:rtl w:val="0"/>
-        </w:rPr>
-        <w:t xml:space="preserve">Arquitectura en capas</w:t>
-      </w:r>
-    </w:p>
-    <w:p>
-      <w:pPr>
-        <w:numPr>
-          <w:ilvl w:val="0"/>
-          <w:numId w:val="5"/>
-        </w:numPr>
-        <w:ind w:left="720" w:hanging="360"/>
-        <w:contextualSpacing w:val="1"/>
-        <w:rPr>
-          <w:rFonts w:ascii="Roboto" w:cs="Roboto" w:eastAsia="Roboto" w:hAnsi="Roboto"/>
-          <w:sz w:val="26"/>
-          <w:szCs w:val="26"/>
-        </w:rPr>
-      </w:pPr>
-      <w:r>
-        <w:rPr>
-          <w:rFonts w:ascii="Roboto" w:cs="Roboto" w:eastAsia="Roboto" w:hAnsi="Roboto"/>
-          <w:sz w:val="26"/>
-          <w:szCs w:val="26"/>
-          <w:rtl w:val="0"/>
-        </w:rPr>
-        <w:t xml:space="preserve">ADOO</w:t>
-      </w:r>
-    </w:p>
-    <w:p>
-      <w:pPr>
-        <w:numPr>
-          <w:ilvl w:val="0"/>
-          <w:numId w:val="5"/>
-        </w:numPr>
-        <w:ind w:left="720" w:hanging="360"/>
-        <w:contextualSpacing w:val="1"/>
-        <w:rPr>
-          <w:rFonts w:ascii="Roboto" w:cs="Roboto" w:eastAsia="Roboto" w:hAnsi="Roboto"/>
-          <w:sz w:val="26"/>
-          <w:szCs w:val="26"/>
-        </w:rPr>
-      </w:pPr>
-      <w:r>
-        <w:rPr>
-          <w:rFonts w:ascii="Roboto" w:cs="Roboto" w:eastAsia="Roboto" w:hAnsi="Roboto"/>
-          <w:sz w:val="26"/>
-          <w:szCs w:val="26"/>
-          <w:rtl w:val="0"/>
-        </w:rPr>
-        <w:t xml:space="preserve">SOLID</w:t>
-      </w:r>
-    </w:p>
-    <w:p>
-      <w:pPr>
-        <w:numPr>
-          <w:ilvl w:val="0"/>
-          <w:numId w:val="5"/>
-        </w:numPr>
-        <w:ind w:left="720" w:hanging="360"/>
-        <w:contextualSpacing w:val="1"/>
-        <w:rPr>
-          <w:rFonts w:ascii="Roboto" w:cs="Roboto" w:eastAsia="Roboto" w:hAnsi="Roboto"/>
-          <w:sz w:val="26"/>
-          <w:szCs w:val="26"/>
-        </w:rPr>
-      </w:pPr>
-      <w:r>
-        <w:rPr>
-          <w:rFonts w:ascii="Roboto" w:cs="Roboto" w:eastAsia="Roboto" w:hAnsi="Roboto"/>
-          <w:sz w:val="26"/>
-          <w:szCs w:val="26"/>
-          <w:rtl w:val="0"/>
-        </w:rPr>
-        <w:t xml:space="preserve">GRASP</w:t>
-      </w:r>
-    </w:p>
-    <w:p>
-      <w:pPr>
-        <w:spacing w:line="276" w:lineRule="auto"/>
-        <w:contextualSpacing w:val="0"/>
-        <w:rPr>
-          <w:b w:val="1"/>
-          <w:sz w:val="28"/>
-          <w:szCs w:val="28"/>
-          <w:highlight w:val="white"/>
-        </w:rPr>
-      </w:pPr>
-      <w:r>
-        <w:rPr>
-          <w:rtl w:val="0"/>
-        </w:rPr>
-      </w:r>
-    </w:p>
-    <w:p>
-      <w:pPr>
-        <w:spacing w:line="276" w:lineRule="auto"/>
-        <w:contextualSpacing w:val="0"/>
-        <w:rPr>
-          <w:b w:val="1"/>
-          <w:sz w:val="28"/>
-          <w:szCs w:val="28"/>
-          <w:highlight w:val="white"/>
-        </w:rPr>
-      </w:pPr>
-      <w:r>
-        <w:rPr>
-          <w:rtl w:val="0"/>
-        </w:rPr>
-      </w:r>
-    </w:p>
-    <w:p>
-      <w:pPr>
-        <w:spacing w:line="276" w:lineRule="auto"/>
-        <w:contextualSpacing w:val="0"/>
-        <w:rPr>
-          <w:b w:val="1"/>
-          <w:sz w:val="28"/>
-          <w:szCs w:val="28"/>
-          <w:highlight w:val="white"/>
-        </w:rPr>
-      </w:pPr>
-      <w:r>
-        <w:rPr>
-          <w:rtl w:val="0"/>
-        </w:rPr>
-      </w:r>
-    </w:p>
-    <w:p>
-      <w:pPr>
-        <w:spacing w:line="276" w:lineRule="auto"/>
-        <w:contextualSpacing w:val="0"/>
-        <w:rPr>
-          <w:b w:val="1"/>
-          <w:sz w:val="28"/>
-          <w:szCs w:val="28"/>
-          <w:highlight w:val="white"/>
-        </w:rPr>
-      </w:pPr>
-      <w:r>
-        <w:rPr>
-          <w:rtl w:val="0"/>
-        </w:rPr>
-      </w:r>
-    </w:p>
-    <w:p>
-      <w:pPr>
-        <w:spacing w:line="276" w:lineRule="auto"/>
-        <w:contextualSpacing w:val="0"/>
-        <w:rPr>
-          <w:b w:val="1"/>
-          <w:sz w:val="28"/>
-          <w:szCs w:val="28"/>
-          <w:highlight w:val="white"/>
-        </w:rPr>
-      </w:pPr>
-      <w:r>
-        <w:rPr>
-          <w:rtl w:val="0"/>
-        </w:rPr>
-      </w:r>
-    </w:p>
-    <w:p>
-      <w:pPr>
-        <w:spacing w:line="276" w:lineRule="auto"/>
-        <w:contextualSpacing w:val="0"/>
-        <w:rPr>
-          <w:b w:val="1"/>
-          <w:sz w:val="28"/>
-          <w:szCs w:val="28"/>
-          <w:highlight w:val="white"/>
-        </w:rPr>
-      </w:pPr>
-      <w:r>
-        <w:rPr>
-          <w:rtl w:val="0"/>
-        </w:rPr>
-      </w:r>
-    </w:p>
-    <w:p>
-      <w:pPr>
-        <w:spacing w:line="276" w:lineRule="auto"/>
-        <w:contextualSpacing w:val="0"/>
-        <w:rPr>
-          <w:b w:val="1"/>
-          <w:sz w:val="28"/>
-          <w:szCs w:val="28"/>
-          <w:highlight w:val="white"/>
-        </w:rPr>
-      </w:pPr>
-      <w:r>
-        <w:rPr>
-          <w:rtl w:val="0"/>
-        </w:rPr>
-      </w:r>
-    </w:p>
-    <w:p>
-      <w:pPr>
-        <w:spacing w:line="276" w:lineRule="auto"/>
-        <w:contextualSpacing w:val="0"/>
-        <w:rPr>
-          <w:b w:val="1"/>
-          <w:sz w:val="28"/>
-          <w:szCs w:val="28"/>
-          <w:highlight w:val="white"/>
-        </w:rPr>
-      </w:pPr>
-      <w:r>
-        <w:rPr>
-          <w:rtl w:val="0"/>
-        </w:rPr>
-      </w:r>
-    </w:p>
-    <w:p>
-      <w:pPr>
-        <w:spacing w:line="276" w:lineRule="auto"/>
-        <w:contextualSpacing w:val="0"/>
-        <w:rPr>
-          <w:b w:val="1"/>
-          <w:sz w:val="28"/>
-          <w:szCs w:val="28"/>
-          <w:highlight w:val="white"/>
-        </w:rPr>
-      </w:pPr>
-      <w:r>
-        <w:rPr>
-          <w:rtl w:val="0"/>
-        </w:rPr>
-      </w:r>
-    </w:p>
-    <w:p>
-      <w:pPr>
-        <w:spacing w:line="276" w:lineRule="auto"/>
-        <w:contextualSpacing w:val="0"/>
-        <w:rPr>
-          <w:b w:val="1"/>
-          <w:sz w:val="28"/>
-          <w:szCs w:val="28"/>
-          <w:highlight w:val="white"/>
-        </w:rPr>
-      </w:pPr>
-      <w:r>
-        <w:rPr>
-          <w:rtl w:val="0"/>
-        </w:rPr>
-      </w:r>
-    </w:p>
-    <w:p>
-      <w:pPr>
-        <w:spacing w:line="276" w:lineRule="auto"/>
-        <w:contextualSpacing w:val="0"/>
-        <w:rPr>
-          <w:b w:val="1"/>
-          <w:sz w:val="28"/>
-          <w:szCs w:val="28"/>
-          <w:highlight w:val="white"/>
-        </w:rPr>
-      </w:pPr>
-      <w:r>
-        <w:rPr>
-          <w:rtl w:val="0"/>
-        </w:rPr>
-      </w:r>
-    </w:p>
-    <w:p>
-      <w:pPr>
-        <w:spacing w:line="276" w:lineRule="auto"/>
-        <w:contextualSpacing w:val="0"/>
-        <w:rPr>
-          <w:b w:val="1"/>
-          <w:sz w:val="28"/>
-          <w:szCs w:val="28"/>
-          <w:highlight w:val="white"/>
-        </w:rPr>
-      </w:pPr>
-      <w:r>
-        <w:rPr>
-          <w:rtl w:val="0"/>
-        </w:rPr>
-      </w:r>
-    </w:p>
-    <w:p>
-      <w:pPr>
-        <w:spacing w:line="276" w:lineRule="auto"/>
-        <w:contextualSpacing w:val="0"/>
-        <w:rPr>
-          <w:b w:val="1"/>
-          <w:sz w:val="28"/>
-          <w:szCs w:val="28"/>
-          <w:highlight w:val="white"/>
-        </w:rPr>
-      </w:pPr>
-      <w:r>
-        <w:rPr>
-          <w:rtl w:val="0"/>
-        </w:rPr>
-      </w:r>
-    </w:p>
-    <w:p>
-      <w:pPr>
-        <w:spacing w:line="276" w:lineRule="auto"/>
-        <w:contextualSpacing w:val="0"/>
-        <w:rPr>
-          <w:b w:val="1"/>
-          <w:sz w:val="28"/>
-          <w:szCs w:val="28"/>
-          <w:highlight w:val="white"/>
-        </w:rPr>
-      </w:pPr>
-      <w:r>
-        <w:rPr>
-          <w:rtl w:val="0"/>
-        </w:rPr>
-      </w:r>
-    </w:p>
-    <w:p>
-      <w:pPr>
-        <w:spacing w:line="276" w:lineRule="auto"/>
-        <w:contextualSpacing w:val="0"/>
-        <w:rPr>
-          <w:b w:val="1"/>
-          <w:sz w:val="28"/>
-          <w:szCs w:val="28"/>
-          <w:highlight w:val="white"/>
-        </w:rPr>
-      </w:pPr>
-      <w:r>
-        <w:rPr>
-          <w:rtl w:val="0"/>
-        </w:rPr>
-      </w:r>
-    </w:p>
-    <w:p>
-      <w:pPr>
-        <w:spacing w:line="276" w:lineRule="auto"/>
-        <w:contextualSpacing w:val="0"/>
-        <w:rPr>
-          <w:b w:val="1"/>
-          <w:sz w:val="28"/>
-          <w:szCs w:val="28"/>
-          <w:highlight w:val="white"/>
-        </w:rPr>
-      </w:pPr>
-      <w:r>
-        <w:rPr>
-          <w:rtl w:val="0"/>
-        </w:rPr>
-      </w:r>
-    </w:p>
-    <w:p>
-      <w:pPr>
-        <w:spacing w:line="276" w:lineRule="auto"/>
-        <w:contextualSpacing w:val="0"/>
-        <w:rPr>
-          <w:b w:val="1"/>
-          <w:sz w:val="28"/>
-          <w:szCs w:val="28"/>
-          <w:highlight w:val="white"/>
-        </w:rPr>
-      </w:pPr>
-      <w:r>
-        <w:rPr>
-          <w:rtl w:val="0"/>
-        </w:rPr>
-      </w:r>
-    </w:p>
-    <w:p>
-      <w:pPr>
-        <w:spacing w:line="276" w:lineRule="auto"/>
-        <w:contextualSpacing w:val="0"/>
-        <w:rPr>
-          <w:b w:val="1"/>
-          <w:sz w:val="28"/>
-          <w:szCs w:val="28"/>
-          <w:highlight w:val="white"/>
-        </w:rPr>
-      </w:pPr>
-      <w:r>
-        <w:rPr>
-          <w:rtl w:val="0"/>
-        </w:rPr>
-      </w:r>
-    </w:p>
-    <w:p>
-      <w:pPr>
-        <w:spacing w:line="276" w:lineRule="auto"/>
-        <w:contextualSpacing w:val="0"/>
-        <w:rPr>
-          <w:b w:val="1"/>
-          <w:sz w:val="28"/>
-          <w:szCs w:val="28"/>
-          <w:highlight w:val="white"/>
-        </w:rPr>
-      </w:pPr>
-      <w:r>
-        <w:rPr>
-          <w:rtl w:val="0"/>
-        </w:rPr>
-      </w:r>
-    </w:p>
-    <w:p>
-      <w:pPr>
-        <w:spacing w:line="276" w:lineRule="auto"/>
-        <w:contextualSpacing w:val="0"/>
-        <w:rPr>
-          <w:b w:val="1"/>
-          <w:sz w:val="28"/>
-          <w:szCs w:val="28"/>
-          <w:highlight w:val="white"/>
-        </w:rPr>
-      </w:pPr>
-      <w:r>
-        <w:rPr>
-          <w:rtl w:val="0"/>
-        </w:rPr>
-      </w:r>
-    </w:p>
-    <w:p>
-      <w:pPr>
-        <w:spacing w:line="276" w:lineRule="auto"/>
-        <w:contextualSpacing w:val="0"/>
-        <w:rPr>
-          <w:b w:val="1"/>
-          <w:sz w:val="28"/>
-          <w:szCs w:val="28"/>
-          <w:highlight w:val="white"/>
-        </w:rPr>
-      </w:pPr>
-      <w:r>
-        <w:rPr>
-          <w:rtl w:val="0"/>
-        </w:rPr>
-      </w:r>
-    </w:p>
-    <w:p>
-      <w:pPr>
-        <w:spacing w:line="276" w:lineRule="auto"/>
-        <w:contextualSpacing w:val="0"/>
-        <w:rPr>
-          <w:b w:val="1"/>
-          <w:sz w:val="28"/>
-          <w:szCs w:val="28"/>
-          <w:highlight w:val="white"/>
-        </w:rPr>
-      </w:pPr>
-      <w:r>
-        <w:rPr>
-          <w:rtl w:val="0"/>
-        </w:rPr>
-      </w:r>
-    </w:p>
-    <w:p>
-      <w:pPr>
-        <w:spacing w:line="276" w:lineRule="auto"/>
-        <w:contextualSpacing w:val="0"/>
-        <w:rPr>
-          <w:b w:val="1"/>
-          <w:sz w:val="28"/>
-          <w:szCs w:val="28"/>
-          <w:highlight w:val="white"/>
-        </w:rPr>
-      </w:pPr>
-      <w:r>
-        <w:rPr>
-          <w:rtl w:val="0"/>
-        </w:rPr>
-      </w:r>
-    </w:p>
-    <w:p>
-      <w:pPr>
-        <w:spacing w:line="276" w:lineRule="auto"/>
-        <w:contextualSpacing w:val="0"/>
-        <w:rPr>
-          <w:b w:val="1"/>
-          <w:sz w:val="28"/>
-          <w:szCs w:val="28"/>
-          <w:highlight w:val="white"/>
-        </w:rPr>
-      </w:pPr>
-      <w:r>
-        <w:rPr>
-          <w:rtl w:val="0"/>
-        </w:rPr>
-      </w:r>
-    </w:p>
-    <w:p>
-      <w:pPr>
-        <w:spacing w:line="276" w:lineRule="auto"/>
-        <w:contextualSpacing w:val="0"/>
-        <w:rPr>
-          <w:b w:val="1"/>
-          <w:sz w:val="28"/>
-          <w:szCs w:val="28"/>
-          <w:highlight w:val="white"/>
-        </w:rPr>
-      </w:pPr>
-      <w:r>
-        <w:rPr>
-          <w:rtl w:val="0"/>
-        </w:rPr>
-      </w:r>
-    </w:p>
-    <w:p>
-      <w:pPr>
-        <w:spacing w:line="276" w:lineRule="auto"/>
-        <w:contextualSpacing w:val="0"/>
-        <w:rPr>
-          <w:b w:val="1"/>
-          <w:sz w:val="28"/>
-          <w:szCs w:val="28"/>
-          <w:highlight w:val="white"/>
-        </w:rPr>
-      </w:pPr>
-      <w:r>
-        <w:rPr>
-          <w:rtl w:val="0"/>
-        </w:rPr>
-      </w:r>
-    </w:p>
-    <w:p>
-      <w:pPr>
-        <w:spacing w:line="276" w:lineRule="auto"/>
-        <w:contextualSpacing w:val="0"/>
-        <w:rPr>
-          <w:b w:val="1"/>
+        <w:t xml:space="preserve">Pág. 17</w:t>
+      </w:r>
+    </w:p>
+    <w:p>
+      <w:pPr>
+        <w:spacing w:line="276" w:lineRule="auto"/>
+        <w:contextualSpacing w:val="0"/>
+        <w:rPr>
+          <w:sz w:val="28"/>
+          <w:szCs w:val="28"/>
+          <w:highlight w:val="white"/>
+        </w:rPr>
+      </w:pPr>
+      <w:r>
+        <w:rPr>
+          <w:sz w:val="28"/>
+          <w:szCs w:val="28"/>
+          <w:highlight w:val="white"/>
+          <w:rtl w:val="0"/>
+        </w:rPr>
+        <w:t xml:space="preserve">Hipervínculos de los materiales</w:t>
+        <w:tab/>
+        <w:tab/>
+        <w:tab/>
+        <w:tab/>
+        <w:tab/>
+        <w:tab/>
+        <w:t xml:space="preserve">Pág. 18</w:t>
+      </w:r>
+    </w:p>
+    <w:p>
+      <w:pPr>
+        <w:spacing w:line="276" w:lineRule="auto"/>
+        <w:contextualSpacing w:val="0"/>
+        <w:rPr>
+          <w:sz w:val="28"/>
+          <w:szCs w:val="28"/>
+          <w:highlight w:val="white"/>
+        </w:rPr>
+      </w:pPr>
+      <w:r>
+        <w:rPr>
+          <w:rtl w:val="0"/>
+        </w:rPr>
+      </w:r>
+    </w:p>
+    <w:p>
+      <w:pPr>
+        <w:spacing w:line="276" w:lineRule="auto"/>
+        <w:contextualSpacing w:val="0"/>
+        <w:rPr>
+          <w:sz w:val="28"/>
+          <w:szCs w:val="28"/>
+          <w:highlight w:val="white"/>
+        </w:rPr>
+      </w:pPr>
+      <w:r>
+        <w:rPr>
+          <w:rtl w:val="0"/>
+        </w:rPr>
+      </w:r>
+    </w:p>
+    <w:p>
+      <w:pPr>
+        <w:spacing w:line="276" w:lineRule="auto"/>
+        <w:contextualSpacing w:val="0"/>
+        <w:rPr>
+          <w:sz w:val="28"/>
+          <w:szCs w:val="28"/>
+          <w:highlight w:val="white"/>
+        </w:rPr>
+      </w:pPr>
+      <w:r>
+        <w:rPr>
+          <w:rtl w:val="0"/>
+        </w:rPr>
+      </w:r>
+    </w:p>
+    <w:p>
+      <w:pPr>
+        <w:spacing w:line="276" w:lineRule="auto"/>
+        <w:contextualSpacing w:val="0"/>
+        <w:rPr>
+          <w:sz w:val="28"/>
+          <w:szCs w:val="28"/>
+          <w:highlight w:val="white"/>
+        </w:rPr>
+      </w:pPr>
+      <w:r>
+        <w:rPr>
+          <w:rtl w:val="0"/>
+        </w:rPr>
+      </w:r>
+    </w:p>
+    <w:p>
+      <w:pPr>
+        <w:spacing w:line="276" w:lineRule="auto"/>
+        <w:contextualSpacing w:val="0"/>
+        <w:rPr>
+          <w:sz w:val="28"/>
+          <w:szCs w:val="28"/>
+          <w:highlight w:val="white"/>
+        </w:rPr>
+      </w:pPr>
+      <w:r>
+        <w:rPr>
+          <w:rtl w:val="0"/>
+        </w:rPr>
+      </w:r>
+    </w:p>
+    <w:p>
+      <w:pPr>
+        <w:spacing w:line="276" w:lineRule="auto"/>
+        <w:contextualSpacing w:val="0"/>
+        <w:rPr>
+          <w:sz w:val="28"/>
+          <w:szCs w:val="28"/>
+          <w:highlight w:val="white"/>
+        </w:rPr>
+      </w:pPr>
+      <w:r>
+        <w:rPr>
+          <w:rtl w:val="0"/>
+        </w:rPr>
+      </w:r>
+    </w:p>
+    <w:p>
+      <w:pPr>
+        <w:spacing w:line="276" w:lineRule="auto"/>
+        <w:contextualSpacing w:val="0"/>
+        <w:rPr>
+          <w:sz w:val="28"/>
+          <w:szCs w:val="28"/>
+          <w:highlight w:val="white"/>
+        </w:rPr>
+      </w:pPr>
+      <w:r>
+        <w:rPr>
+          <w:rtl w:val="0"/>
+        </w:rPr>
+      </w:r>
+    </w:p>
+    <w:p>
+      <w:pPr>
+        <w:spacing w:line="276" w:lineRule="auto"/>
+        <w:contextualSpacing w:val="0"/>
+        <w:rPr>
+          <w:sz w:val="28"/>
+          <w:szCs w:val="28"/>
+          <w:highlight w:val="white"/>
+        </w:rPr>
+      </w:pPr>
+      <w:r>
+        <w:rPr>
+          <w:rtl w:val="0"/>
+        </w:rPr>
+      </w:r>
+    </w:p>
+    <w:p>
+      <w:pPr>
+        <w:spacing w:line="276" w:lineRule="auto"/>
+        <w:contextualSpacing w:val="0"/>
+        <w:rPr>
+          <w:sz w:val="28"/>
+          <w:szCs w:val="28"/>
+          <w:highlight w:val="white"/>
+        </w:rPr>
+      </w:pPr>
+      <w:r>
+        <w:rPr>
+          <w:rtl w:val="0"/>
+        </w:rPr>
+      </w:r>
+    </w:p>
+    <w:p>
+      <w:pPr>
+        <w:spacing w:line="276" w:lineRule="auto"/>
+        <w:contextualSpacing w:val="0"/>
+        <w:rPr>
+          <w:sz w:val="28"/>
+          <w:szCs w:val="28"/>
+          <w:highlight w:val="white"/>
+        </w:rPr>
+      </w:pPr>
+      <w:r>
+        <w:rPr>
+          <w:rtl w:val="0"/>
+        </w:rPr>
+      </w:r>
+    </w:p>
+    <w:p>
+      <w:pPr>
+        <w:spacing w:line="276" w:lineRule="auto"/>
+        <w:contextualSpacing w:val="0"/>
+        <w:rPr>
+          <w:sz w:val="28"/>
+          <w:szCs w:val="28"/>
+          <w:highlight w:val="white"/>
+        </w:rPr>
+      </w:pPr>
+      <w:r>
+        <w:rPr>
+          <w:rtl w:val="0"/>
+        </w:rPr>
+      </w:r>
+    </w:p>
+    <w:p>
+      <w:pPr>
+        <w:spacing w:line="276" w:lineRule="auto"/>
+        <w:contextualSpacing w:val="0"/>
+        <w:rPr>
+          <w:sz w:val="28"/>
+          <w:szCs w:val="28"/>
+          <w:highlight w:val="white"/>
+        </w:rPr>
+      </w:pPr>
+      <w:r>
+        <w:rPr>
+          <w:rtl w:val="0"/>
+        </w:rPr>
+      </w:r>
+    </w:p>
+    <w:p>
+      <w:pPr>
+        <w:spacing w:line="276" w:lineRule="auto"/>
+        <w:contextualSpacing w:val="0"/>
+        <w:rPr>
+          <w:sz w:val="28"/>
+          <w:szCs w:val="28"/>
+          <w:highlight w:val="white"/>
+        </w:rPr>
+      </w:pPr>
+      <w:r>
+        <w:rPr>
+          <w:rtl w:val="0"/>
+        </w:rPr>
+      </w:r>
+    </w:p>
+    <w:p>
+      <w:pPr>
+        <w:spacing w:line="276" w:lineRule="auto"/>
+        <w:contextualSpacing w:val="0"/>
+        <w:rPr>
+          <w:sz w:val="28"/>
+          <w:szCs w:val="28"/>
+          <w:highlight w:val="white"/>
+        </w:rPr>
+      </w:pPr>
+      <w:r>
+        <w:rPr>
+          <w:rtl w:val="0"/>
+        </w:rPr>
+      </w:r>
+    </w:p>
+    <w:p>
+      <w:pPr>
+        <w:spacing w:line="276" w:lineRule="auto"/>
+        <w:contextualSpacing w:val="0"/>
+        <w:rPr>
+          <w:sz w:val="28"/>
+          <w:szCs w:val="28"/>
+          <w:highlight w:val="white"/>
+        </w:rPr>
+      </w:pPr>
+      <w:r>
+        <w:rPr>
+          <w:rtl w:val="0"/>
+        </w:rPr>
+      </w:r>
+    </w:p>
+    <w:p>
+      <w:pPr>
+        <w:spacing w:line="276" w:lineRule="auto"/>
+        <w:contextualSpacing w:val="0"/>
+        <w:rPr>
+          <w:sz w:val="28"/>
+          <w:szCs w:val="28"/>
+          <w:highlight w:val="white"/>
+        </w:rPr>
+      </w:pPr>
+      <w:r>
+        <w:rPr>
+          <w:rtl w:val="0"/>
+        </w:rPr>
+      </w:r>
+    </w:p>
+    <w:p>
+      <w:pPr>
+        <w:spacing w:line="276" w:lineRule="auto"/>
+        <w:contextualSpacing w:val="0"/>
+        <w:rPr>
+          <w:sz w:val="28"/>
+          <w:szCs w:val="28"/>
+          <w:highlight w:val="white"/>
+        </w:rPr>
+      </w:pPr>
+      <w:r>
+        <w:rPr>
+          <w:rtl w:val="0"/>
+        </w:rPr>
+      </w:r>
+    </w:p>
+    <w:p>
+      <w:pPr>
+        <w:spacing w:line="276" w:lineRule="auto"/>
+        <w:contextualSpacing w:val="0"/>
+        <w:rPr>
+          <w:sz w:val="28"/>
+          <w:szCs w:val="28"/>
+          <w:highlight w:val="white"/>
+        </w:rPr>
+      </w:pPr>
+      <w:r>
+        <w:rPr>
+          <w:rtl w:val="0"/>
+        </w:rPr>
+      </w:r>
+    </w:p>
+    <w:p>
+      <w:pPr>
+        <w:spacing w:line="276" w:lineRule="auto"/>
+        <w:contextualSpacing w:val="0"/>
+        <w:rPr>
+          <w:sz w:val="28"/>
+          <w:szCs w:val="28"/>
+          <w:highlight w:val="white"/>
+        </w:rPr>
+      </w:pPr>
+      <w:r>
+        <w:rPr>
+          <w:rtl w:val="0"/>
+        </w:rPr>
+      </w:r>
+    </w:p>
+    <w:p>
+      <w:pPr>
+        <w:spacing w:line="276" w:lineRule="auto"/>
+        <w:contextualSpacing w:val="0"/>
+        <w:rPr>
+          <w:sz w:val="28"/>
+          <w:szCs w:val="28"/>
+          <w:highlight w:val="white"/>
+        </w:rPr>
+      </w:pPr>
+      <w:r>
+        <w:rPr>
+          <w:rtl w:val="0"/>
+        </w:rPr>
+      </w:r>
+    </w:p>
+    <w:p>
+      <w:pPr>
+        <w:spacing w:line="276" w:lineRule="auto"/>
+        <w:contextualSpacing w:val="0"/>
+        <w:rPr>
+          <w:sz w:val="28"/>
+          <w:szCs w:val="28"/>
+          <w:highlight w:val="white"/>
+        </w:rPr>
+      </w:pPr>
+      <w:r>
+        <w:rPr>
+          <w:rtl w:val="0"/>
+        </w:rPr>
+      </w:r>
+    </w:p>
+    <w:p>
+      <w:pPr>
+        <w:spacing w:line="276" w:lineRule="auto"/>
+        <w:contextualSpacing w:val="0"/>
+        <w:rPr>
+          <w:sz w:val="28"/>
+          <w:szCs w:val="28"/>
+          <w:highlight w:val="white"/>
+        </w:rPr>
+      </w:pPr>
+      <w:r>
+        <w:rPr>
+          <w:rtl w:val="0"/>
+        </w:rPr>
+      </w:r>
+    </w:p>
+    <w:p>
+      <w:pPr>
+        <w:spacing w:line="276" w:lineRule="auto"/>
+        <w:contextualSpacing w:val="0"/>
+        <w:rPr>
+          <w:sz w:val="28"/>
+          <w:szCs w:val="28"/>
+          <w:highlight w:val="white"/>
+        </w:rPr>
+      </w:pPr>
+      <w:r>
+        <w:rPr>
+          <w:rtl w:val="0"/>
+        </w:rPr>
+      </w:r>
+    </w:p>
+    <w:p>
+      <w:pPr>
+        <w:spacing w:line="276" w:lineRule="auto"/>
+        <w:contextualSpacing w:val="0"/>
+        <w:rPr>
+          <w:sz w:val="28"/>
+          <w:szCs w:val="28"/>
+          <w:highlight w:val="white"/>
+        </w:rPr>
+      </w:pPr>
+      <w:r>
+        <w:rPr>
+          <w:rtl w:val="0"/>
+        </w:rPr>
+      </w:r>
+    </w:p>
+    <w:p>
+      <w:pPr>
+        <w:spacing w:line="276" w:lineRule="auto"/>
+        <w:contextualSpacing w:val="0"/>
+        <w:rPr>
           <w:sz w:val="28"/>
           <w:szCs w:val="28"/>
           <w:highlight w:val="white"/>
@@ -5357,16 +4737,9 @@
         </w:rPr>
         <w:t xml:space="preserve">”</w:t>
       </w:r>
-    </w:p>
-    <w:p>
-      <w:pPr>
-        <w:contextualSpacing w:val="0"/>
-        <w:rPr>
-          <w:b w:val="1"/>
-          <w:sz w:val="48"/>
-          <w:szCs w:val="48"/>
-        </w:rPr>
-      </w:pPr>
+      <w:r>
+        <w:br w:type="page"/>
+      </w:r>
       <w:r>
         <w:rPr>
           <w:rtl w:val="0"/>
@@ -5411,12 +4784,12 @@
           <wp:inline distB="114300" distT="114300" distL="114300" distR="114300">
             <wp:extent cx="5734050" cy="3352800"/>
             <wp:effectExtent b="0" l="0" r="0" t="0"/>
-            <wp:docPr id="5" name="image17.png"/>
+            <wp:docPr id="5" name="image19.png"/>
             <a:graphic>
               <a:graphicData uri="http://schemas.openxmlformats.org/drawingml/2006/picture">
                 <pic:pic>
                   <pic:nvPicPr>
-                    <pic:cNvPr id="0" name="image17.png"/>
+                    <pic:cNvPr id="0" name="image19.png"/>
                     <pic:cNvPicPr preferRelativeResize="0"/>
                   </pic:nvPicPr>
                   <pic:blipFill>
@@ -5465,12 +4838,12 @@
           <wp:inline distB="114300" distT="114300" distL="114300" distR="114300">
             <wp:extent cx="5734050" cy="4025900"/>
             <wp:effectExtent b="0" l="0" r="0" t="0"/>
-            <wp:docPr id="13" name="image27.png"/>
+            <wp:docPr id="14" name="image29.png"/>
             <a:graphic>
               <a:graphicData uri="http://schemas.openxmlformats.org/drawingml/2006/picture">
                 <pic:pic>
                   <pic:nvPicPr>
-                    <pic:cNvPr id="0" name="image27.png"/>
+                    <pic:cNvPr id="0" name="image29.png"/>
                     <pic:cNvPicPr preferRelativeResize="0"/>
                   </pic:nvPicPr>
                   <pic:blipFill>
@@ -5519,12 +4892,12 @@
           <wp:inline distB="114300" distT="114300" distL="114300" distR="114300">
             <wp:extent cx="5734050" cy="3352800"/>
             <wp:effectExtent b="0" l="0" r="0" t="0"/>
-            <wp:docPr id="3" name="image14.png"/>
+            <wp:docPr id="3" name="image8.png"/>
             <a:graphic>
               <a:graphicData uri="http://schemas.openxmlformats.org/drawingml/2006/picture">
                 <pic:pic>
                   <pic:nvPicPr>
-                    <pic:cNvPr id="0" name="image14.png"/>
+                    <pic:cNvPr id="0" name="image8.png"/>
                     <pic:cNvPicPr preferRelativeResize="0"/>
                   </pic:nvPicPr>
                   <pic:blipFill>
@@ -5906,6 +5279,679 @@
         <w:spacing w:line="276" w:lineRule="auto"/>
         <w:contextualSpacing w:val="0"/>
         <w:rPr>
+          <w:rFonts w:ascii="Roboto" w:cs="Roboto" w:eastAsia="Roboto" w:hAnsi="Roboto"/>
+          <w:sz w:val="28"/>
+          <w:szCs w:val="28"/>
+          <w:highlight w:val="white"/>
+        </w:rPr>
+      </w:pPr>
+      <w:r>
+        <w:rPr>
+          <w:rFonts w:ascii="Roboto" w:cs="Roboto" w:eastAsia="Roboto" w:hAnsi="Roboto"/>
+          <w:b w:val="1"/>
+          <w:sz w:val="28"/>
+          <w:szCs w:val="28"/>
+          <w:highlight w:val="white"/>
+          <w:rtl w:val="0"/>
+        </w:rPr>
+        <w:t xml:space="preserve">Plataforma de desarrollo: </w:t>
+      </w:r>
+      <w:r>
+        <w:rPr>
+          <w:rFonts w:ascii="Roboto" w:cs="Roboto" w:eastAsia="Roboto" w:hAnsi="Roboto"/>
+          <w:sz w:val="28"/>
+          <w:szCs w:val="28"/>
+          <w:highlight w:val="white"/>
+          <w:rtl w:val="0"/>
+        </w:rPr>
+        <w:t xml:space="preserve">Sitio web</w:t>
+      </w:r>
+    </w:p>
+    <w:p>
+      <w:pPr>
+        <w:spacing w:line="276" w:lineRule="auto"/>
+        <w:contextualSpacing w:val="0"/>
+        <w:rPr>
+          <w:rFonts w:ascii="Roboto" w:cs="Roboto" w:eastAsia="Roboto" w:hAnsi="Roboto"/>
+          <w:sz w:val="28"/>
+          <w:szCs w:val="28"/>
+          <w:highlight w:val="white"/>
+        </w:rPr>
+      </w:pPr>
+      <w:r>
+        <w:rPr>
+          <w:rtl w:val="0"/>
+        </w:rPr>
+      </w:r>
+    </w:p>
+    <w:p>
+      <w:pPr>
+        <w:spacing w:line="276" w:lineRule="auto"/>
+        <w:contextualSpacing w:val="0"/>
+        <w:rPr>
+          <w:rFonts w:ascii="Roboto" w:cs="Roboto" w:eastAsia="Roboto" w:hAnsi="Roboto"/>
+          <w:sz w:val="28"/>
+          <w:szCs w:val="28"/>
+          <w:highlight w:val="white"/>
+        </w:rPr>
+      </w:pPr>
+      <w:r>
+        <w:rPr>
+          <w:rFonts w:ascii="Roboto" w:cs="Roboto" w:eastAsia="Roboto" w:hAnsi="Roboto"/>
+          <w:b w:val="1"/>
+          <w:sz w:val="28"/>
+          <w:szCs w:val="28"/>
+          <w:highlight w:val="white"/>
+          <w:rtl w:val="0"/>
+        </w:rPr>
+        <w:t xml:space="preserve">Herramienta de desarrollo: </w:t>
+      </w:r>
+      <w:r>
+        <w:rPr>
+          <w:rFonts w:ascii="Roboto" w:cs="Roboto" w:eastAsia="Roboto" w:hAnsi="Roboto"/>
+          <w:sz w:val="28"/>
+          <w:szCs w:val="28"/>
+          <w:highlight w:val="white"/>
+          <w:rtl w:val="0"/>
+        </w:rPr>
+        <w:t xml:space="preserve">Visual Studio Code, Atom.</w:t>
+      </w:r>
+    </w:p>
+    <w:p>
+      <w:pPr>
+        <w:spacing w:line="276" w:lineRule="auto"/>
+        <w:contextualSpacing w:val="0"/>
+        <w:rPr>
+          <w:rFonts w:ascii="Roboto" w:cs="Roboto" w:eastAsia="Roboto" w:hAnsi="Roboto"/>
+          <w:sz w:val="28"/>
+          <w:szCs w:val="28"/>
+          <w:highlight w:val="white"/>
+        </w:rPr>
+      </w:pPr>
+      <w:r>
+        <w:rPr>
+          <w:rtl w:val="0"/>
+        </w:rPr>
+      </w:r>
+    </w:p>
+    <w:p>
+      <w:pPr>
+        <w:spacing w:line="276" w:lineRule="auto"/>
+        <w:contextualSpacing w:val="0"/>
+        <w:rPr>
+          <w:rFonts w:ascii="Roboto" w:cs="Roboto" w:eastAsia="Roboto" w:hAnsi="Roboto"/>
+          <w:sz w:val="28"/>
+          <w:szCs w:val="28"/>
+          <w:highlight w:val="white"/>
+        </w:rPr>
+      </w:pPr>
+      <w:r>
+        <w:rPr>
+          <w:rFonts w:ascii="Roboto" w:cs="Roboto" w:eastAsia="Roboto" w:hAnsi="Roboto"/>
+          <w:b w:val="1"/>
+          <w:sz w:val="28"/>
+          <w:szCs w:val="28"/>
+          <w:highlight w:val="white"/>
+          <w:rtl w:val="0"/>
+        </w:rPr>
+        <w:t xml:space="preserve">Metodología de desarrollo:</w:t>
+      </w:r>
+      <w:r>
+        <w:rPr>
+          <w:rFonts w:ascii="Roboto" w:cs="Roboto" w:eastAsia="Roboto" w:hAnsi="Roboto"/>
+          <w:sz w:val="28"/>
+          <w:szCs w:val="28"/>
+          <w:highlight w:val="white"/>
+          <w:rtl w:val="0"/>
+        </w:rPr>
+        <w:t xml:space="preserve"> SCRUM</w:t>
+      </w:r>
+    </w:p>
+    <w:p>
+      <w:pPr>
+        <w:numPr>
+          <w:ilvl w:val="0"/>
+          <w:numId w:val="5"/>
+        </w:numPr>
+        <w:spacing w:line="276" w:lineRule="auto"/>
+        <w:ind w:left="720" w:hanging="360"/>
+        <w:contextualSpacing w:val="1"/>
+        <w:rPr>
+          <w:rFonts w:ascii="Roboto" w:cs="Roboto" w:eastAsia="Roboto" w:hAnsi="Roboto"/>
+          <w:u w:val="none"/>
+        </w:rPr>
+      </w:pPr>
+      <w:r>
+        <w:rPr>
+          <w:rFonts w:ascii="Roboto" w:cs="Roboto" w:eastAsia="Roboto" w:hAnsi="Roboto"/>
+          <w:sz w:val="26"/>
+          <w:szCs w:val="26"/>
+          <w:rtl w:val="0"/>
+        </w:rPr>
+        <w:t xml:space="preserve">Sprint log - Iteración 1</w:t>
+      </w:r>
+    </w:p>
+    <w:p>
+      <w:pPr>
+        <w:numPr>
+          <w:ilvl w:val="1"/>
+          <w:numId w:val="5"/>
+        </w:numPr>
+        <w:spacing w:line="276" w:lineRule="auto"/>
+        <w:ind w:left="1440" w:hanging="360"/>
+        <w:contextualSpacing w:val="1"/>
+        <w:rPr>
+          <w:rFonts w:ascii="Roboto" w:cs="Roboto" w:eastAsia="Roboto" w:hAnsi="Roboto"/>
+          <w:sz w:val="26"/>
+          <w:szCs w:val="26"/>
+          <w:u w:val="none"/>
+        </w:rPr>
+      </w:pPr>
+      <w:r>
+        <w:rPr>
+          <w:rFonts w:ascii="Roboto" w:cs="Roboto" w:eastAsia="Roboto" w:hAnsi="Roboto"/>
+          <w:sz w:val="26"/>
+          <w:szCs w:val="26"/>
+          <w:rtl w:val="0"/>
+        </w:rPr>
+        <w:t xml:space="preserve">Gestión de recursos</w:t>
+      </w:r>
+    </w:p>
+    <w:p>
+      <w:pPr>
+        <w:numPr>
+          <w:ilvl w:val="0"/>
+          <w:numId w:val="5"/>
+        </w:numPr>
+        <w:spacing w:line="276" w:lineRule="auto"/>
+        <w:ind w:left="720" w:hanging="360"/>
+        <w:contextualSpacing w:val="1"/>
+        <w:rPr>
+          <w:rFonts w:ascii="Roboto" w:cs="Roboto" w:eastAsia="Roboto" w:hAnsi="Roboto"/>
+          <w:sz w:val="26"/>
+          <w:szCs w:val="26"/>
+          <w:u w:val="none"/>
+        </w:rPr>
+      </w:pPr>
+      <w:r>
+        <w:rPr>
+          <w:rFonts w:ascii="Roboto" w:cs="Roboto" w:eastAsia="Roboto" w:hAnsi="Roboto"/>
+          <w:sz w:val="26"/>
+          <w:szCs w:val="26"/>
+          <w:rtl w:val="0"/>
+        </w:rPr>
+        <w:t xml:space="preserve">Sprint log - Iteración 2</w:t>
+      </w:r>
+    </w:p>
+    <w:p>
+      <w:pPr>
+        <w:numPr>
+          <w:ilvl w:val="1"/>
+          <w:numId w:val="5"/>
+        </w:numPr>
+        <w:spacing w:line="276" w:lineRule="auto"/>
+        <w:ind w:left="1440" w:hanging="360"/>
+        <w:contextualSpacing w:val="1"/>
+        <w:rPr>
+          <w:rFonts w:ascii="Roboto" w:cs="Roboto" w:eastAsia="Roboto" w:hAnsi="Roboto"/>
+          <w:sz w:val="26"/>
+          <w:szCs w:val="26"/>
+          <w:u w:val="none"/>
+        </w:rPr>
+      </w:pPr>
+      <w:r>
+        <w:rPr>
+          <w:rFonts w:ascii="Roboto" w:cs="Roboto" w:eastAsia="Roboto" w:hAnsi="Roboto"/>
+          <w:sz w:val="26"/>
+          <w:szCs w:val="26"/>
+          <w:rtl w:val="0"/>
+        </w:rPr>
+        <w:t xml:space="preserve">Resolución de problemas</w:t>
+      </w:r>
+    </w:p>
+    <w:p>
+      <w:pPr>
+        <w:numPr>
+          <w:ilvl w:val="1"/>
+          <w:numId w:val="5"/>
+        </w:numPr>
+        <w:spacing w:line="276" w:lineRule="auto"/>
+        <w:ind w:left="1440" w:hanging="360"/>
+        <w:contextualSpacing w:val="1"/>
+        <w:rPr>
+          <w:rFonts w:ascii="Roboto" w:cs="Roboto" w:eastAsia="Roboto" w:hAnsi="Roboto"/>
+          <w:sz w:val="26"/>
+          <w:szCs w:val="26"/>
+          <w:u w:val="none"/>
+        </w:rPr>
+      </w:pPr>
+      <w:r>
+        <w:rPr>
+          <w:rFonts w:ascii="Roboto" w:cs="Roboto" w:eastAsia="Roboto" w:hAnsi="Roboto"/>
+          <w:sz w:val="26"/>
+          <w:szCs w:val="26"/>
+          <w:rtl w:val="0"/>
+        </w:rPr>
+        <w:t xml:space="preserve">Avance de feedback</w:t>
+      </w:r>
+    </w:p>
+    <w:p>
+      <w:pPr>
+        <w:numPr>
+          <w:ilvl w:val="0"/>
+          <w:numId w:val="5"/>
+        </w:numPr>
+        <w:spacing w:line="276" w:lineRule="auto"/>
+        <w:ind w:left="720" w:hanging="360"/>
+        <w:contextualSpacing w:val="1"/>
+        <w:rPr>
+          <w:rFonts w:ascii="Roboto" w:cs="Roboto" w:eastAsia="Roboto" w:hAnsi="Roboto"/>
+          <w:sz w:val="26"/>
+          <w:szCs w:val="26"/>
+          <w:u w:val="none"/>
+        </w:rPr>
+      </w:pPr>
+      <w:r>
+        <w:rPr>
+          <w:rFonts w:ascii="Roboto" w:cs="Roboto" w:eastAsia="Roboto" w:hAnsi="Roboto"/>
+          <w:sz w:val="26"/>
+          <w:szCs w:val="26"/>
+          <w:rtl w:val="0"/>
+        </w:rPr>
+        <w:t xml:space="preserve">Sprint log - Iteración 3</w:t>
+      </w:r>
+    </w:p>
+    <w:p>
+      <w:pPr>
+        <w:numPr>
+          <w:ilvl w:val="1"/>
+          <w:numId w:val="5"/>
+        </w:numPr>
+        <w:spacing w:line="276" w:lineRule="auto"/>
+        <w:ind w:left="1440" w:hanging="360"/>
+        <w:contextualSpacing w:val="1"/>
+        <w:rPr>
+          <w:rFonts w:ascii="Roboto" w:cs="Roboto" w:eastAsia="Roboto" w:hAnsi="Roboto"/>
+          <w:sz w:val="26"/>
+          <w:szCs w:val="26"/>
+          <w:u w:val="none"/>
+        </w:rPr>
+      </w:pPr>
+      <w:r>
+        <w:rPr>
+          <w:rFonts w:ascii="Roboto" w:cs="Roboto" w:eastAsia="Roboto" w:hAnsi="Roboto"/>
+          <w:sz w:val="26"/>
+          <w:szCs w:val="26"/>
+          <w:rtl w:val="0"/>
+        </w:rPr>
+        <w:t xml:space="preserve">Resolver problemas de Iteración 1</w:t>
+      </w:r>
+    </w:p>
+    <w:p>
+      <w:pPr>
+        <w:numPr>
+          <w:ilvl w:val="1"/>
+          <w:numId w:val="5"/>
+        </w:numPr>
+        <w:spacing w:line="276" w:lineRule="auto"/>
+        <w:ind w:left="1440" w:hanging="360"/>
+        <w:contextualSpacing w:val="1"/>
+        <w:rPr>
+          <w:rFonts w:ascii="Roboto" w:cs="Roboto" w:eastAsia="Roboto" w:hAnsi="Roboto"/>
+          <w:sz w:val="26"/>
+          <w:szCs w:val="26"/>
+          <w:u w:val="none"/>
+        </w:rPr>
+      </w:pPr>
+      <w:r>
+        <w:rPr>
+          <w:rFonts w:ascii="Roboto" w:cs="Roboto" w:eastAsia="Roboto" w:hAnsi="Roboto"/>
+          <w:sz w:val="26"/>
+          <w:szCs w:val="26"/>
+          <w:rtl w:val="0"/>
+        </w:rPr>
+        <w:t xml:space="preserve">Resolver problemas de Iteración 2</w:t>
+      </w:r>
+    </w:p>
+    <w:p>
+      <w:pPr>
+        <w:numPr>
+          <w:ilvl w:val="1"/>
+          <w:numId w:val="5"/>
+        </w:numPr>
+        <w:spacing w:line="276" w:lineRule="auto"/>
+        <w:ind w:left="1440" w:hanging="360"/>
+        <w:contextualSpacing w:val="1"/>
+        <w:rPr>
+          <w:rFonts w:ascii="Roboto" w:cs="Roboto" w:eastAsia="Roboto" w:hAnsi="Roboto"/>
+          <w:sz w:val="26"/>
+          <w:szCs w:val="26"/>
+          <w:u w:val="none"/>
+        </w:rPr>
+      </w:pPr>
+      <w:r>
+        <w:rPr>
+          <w:rFonts w:ascii="Roboto" w:cs="Roboto" w:eastAsia="Roboto" w:hAnsi="Roboto"/>
+          <w:sz w:val="26"/>
+          <w:szCs w:val="26"/>
+          <w:rtl w:val="0"/>
+        </w:rPr>
+        <w:t xml:space="preserve">Terminar feedback</w:t>
+      </w:r>
+    </w:p>
+    <w:p>
+      <w:pPr>
+        <w:numPr>
+          <w:ilvl w:val="0"/>
+          <w:numId w:val="5"/>
+        </w:numPr>
+        <w:spacing w:line="276" w:lineRule="auto"/>
+        <w:ind w:left="720" w:hanging="360"/>
+        <w:contextualSpacing w:val="1"/>
+        <w:rPr>
+          <w:rFonts w:ascii="Roboto" w:cs="Roboto" w:eastAsia="Roboto" w:hAnsi="Roboto"/>
+          <w:sz w:val="26"/>
+          <w:szCs w:val="26"/>
+          <w:u w:val="none"/>
+        </w:rPr>
+      </w:pPr>
+      <w:r>
+        <w:rPr>
+          <w:rFonts w:ascii="Roboto" w:cs="Roboto" w:eastAsia="Roboto" w:hAnsi="Roboto"/>
+          <w:sz w:val="26"/>
+          <w:szCs w:val="26"/>
+          <w:rtl w:val="0"/>
+        </w:rPr>
+        <w:t xml:space="preserve">Sprint log - Iteración 4</w:t>
+      </w:r>
+    </w:p>
+    <w:p>
+      <w:pPr>
+        <w:numPr>
+          <w:ilvl w:val="1"/>
+          <w:numId w:val="5"/>
+        </w:numPr>
+        <w:spacing w:line="276" w:lineRule="auto"/>
+        <w:ind w:left="1440" w:hanging="360"/>
+        <w:contextualSpacing w:val="1"/>
+        <w:rPr>
+          <w:rFonts w:ascii="Roboto" w:cs="Roboto" w:eastAsia="Roboto" w:hAnsi="Roboto"/>
+          <w:sz w:val="26"/>
+          <w:szCs w:val="26"/>
+          <w:u w:val="none"/>
+        </w:rPr>
+      </w:pPr>
+      <w:r>
+        <w:rPr>
+          <w:rFonts w:ascii="Roboto" w:cs="Roboto" w:eastAsia="Roboto" w:hAnsi="Roboto"/>
+          <w:sz w:val="26"/>
+          <w:szCs w:val="26"/>
+          <w:rtl w:val="0"/>
+        </w:rPr>
+        <w:t xml:space="preserve">Resolución de problemas de Iteración 1,2,3</w:t>
+      </w:r>
+    </w:p>
+    <w:p>
+      <w:pPr>
+        <w:spacing w:line="276" w:lineRule="auto"/>
+        <w:contextualSpacing w:val="0"/>
+        <w:rPr>
+          <w:rFonts w:ascii="Roboto" w:cs="Roboto" w:eastAsia="Roboto" w:hAnsi="Roboto"/>
+          <w:sz w:val="26"/>
+          <w:szCs w:val="26"/>
+        </w:rPr>
+      </w:pPr>
+      <w:r>
+        <w:rPr>
+          <w:rtl w:val="0"/>
+        </w:rPr>
+      </w:r>
+    </w:p>
+    <w:p>
+      <w:pPr>
+        <w:spacing w:line="276" w:lineRule="auto"/>
+        <w:contextualSpacing w:val="0"/>
+        <w:rPr>
+          <w:rFonts w:ascii="Roboto" w:cs="Roboto" w:eastAsia="Roboto" w:hAnsi="Roboto"/>
+          <w:sz w:val="26"/>
+          <w:szCs w:val="26"/>
+        </w:rPr>
+      </w:pPr>
+      <w:r>
+        <w:rPr>
+          <w:rtl w:val="0"/>
+        </w:rPr>
+      </w:r>
+    </w:p>
+    <w:p>
+      <w:pPr>
+        <w:spacing w:line="276" w:lineRule="auto"/>
+        <w:contextualSpacing w:val="0"/>
+        <w:rPr>
+          <w:rFonts w:ascii="Roboto" w:cs="Roboto" w:eastAsia="Roboto" w:hAnsi="Roboto"/>
+          <w:b w:val="1"/>
+          <w:sz w:val="28"/>
+          <w:szCs w:val="28"/>
+        </w:rPr>
+      </w:pPr>
+      <w:r>
+        <w:rPr>
+          <w:rFonts w:ascii="Roboto" w:cs="Roboto" w:eastAsia="Roboto" w:hAnsi="Roboto"/>
+          <w:b w:val="1"/>
+          <w:sz w:val="28"/>
+          <w:szCs w:val="28"/>
+          <w:rtl w:val="0"/>
+        </w:rPr>
+        <w:t xml:space="preserve">Principios y patrones:</w:t>
+      </w:r>
+    </w:p>
+    <w:p>
+      <w:pPr>
+        <w:numPr>
+          <w:ilvl w:val="0"/>
+          <w:numId w:val="5"/>
+        </w:numPr>
+        <w:ind w:left="720" w:hanging="360"/>
+        <w:contextualSpacing w:val="1"/>
+        <w:rPr>
+          <w:rFonts w:ascii="Roboto" w:cs="Roboto" w:eastAsia="Roboto" w:hAnsi="Roboto"/>
+          <w:sz w:val="26"/>
+          <w:szCs w:val="26"/>
+        </w:rPr>
+      </w:pPr>
+      <w:r>
+        <w:rPr>
+          <w:rFonts w:ascii="Roboto" w:cs="Roboto" w:eastAsia="Roboto" w:hAnsi="Roboto"/>
+          <w:sz w:val="26"/>
+          <w:szCs w:val="26"/>
+          <w:rtl w:val="0"/>
+        </w:rPr>
+        <w:t xml:space="preserve">Arquitectura en capas</w:t>
+      </w:r>
+    </w:p>
+    <w:p>
+      <w:pPr>
+        <w:numPr>
+          <w:ilvl w:val="1"/>
+          <w:numId w:val="5"/>
+        </w:numPr>
+        <w:ind w:left="1440" w:hanging="360"/>
+        <w:contextualSpacing w:val="1"/>
+        <w:rPr>
+          <w:rFonts w:ascii="Roboto" w:cs="Roboto" w:eastAsia="Roboto" w:hAnsi="Roboto"/>
+          <w:sz w:val="26"/>
+          <w:szCs w:val="26"/>
+        </w:rPr>
+      </w:pPr>
+      <w:r>
+        <w:rPr>
+          <w:rFonts w:ascii="Roboto" w:cs="Roboto" w:eastAsia="Roboto" w:hAnsi="Roboto"/>
+          <w:sz w:val="26"/>
+          <w:szCs w:val="26"/>
+          <w:rtl w:val="0"/>
+        </w:rPr>
+        <w:t xml:space="preserve">MVC</w:t>
+      </w:r>
+    </w:p>
+    <w:p>
+      <w:pPr>
+        <w:numPr>
+          <w:ilvl w:val="0"/>
+          <w:numId w:val="5"/>
+        </w:numPr>
+        <w:ind w:left="720" w:hanging="360"/>
+        <w:contextualSpacing w:val="1"/>
+        <w:rPr>
+          <w:rFonts w:ascii="Roboto" w:cs="Roboto" w:eastAsia="Roboto" w:hAnsi="Roboto"/>
+          <w:sz w:val="26"/>
+          <w:szCs w:val="26"/>
+        </w:rPr>
+      </w:pPr>
+      <w:r>
+        <w:rPr>
+          <w:rFonts w:ascii="Roboto" w:cs="Roboto" w:eastAsia="Roboto" w:hAnsi="Roboto"/>
+          <w:sz w:val="26"/>
+          <w:szCs w:val="26"/>
+          <w:rtl w:val="0"/>
+        </w:rPr>
+        <w:t xml:space="preserve">ADOO</w:t>
+      </w:r>
+    </w:p>
+    <w:p>
+      <w:pPr>
+        <w:numPr>
+          <w:ilvl w:val="0"/>
+          <w:numId w:val="5"/>
+        </w:numPr>
+        <w:ind w:left="720" w:hanging="360"/>
+        <w:contextualSpacing w:val="1"/>
+        <w:rPr>
+          <w:rFonts w:ascii="Roboto" w:cs="Roboto" w:eastAsia="Roboto" w:hAnsi="Roboto"/>
+          <w:sz w:val="26"/>
+          <w:szCs w:val="26"/>
+        </w:rPr>
+      </w:pPr>
+      <w:r>
+        <w:rPr>
+          <w:rFonts w:ascii="Roboto" w:cs="Roboto" w:eastAsia="Roboto" w:hAnsi="Roboto"/>
+          <w:sz w:val="26"/>
+          <w:szCs w:val="26"/>
+          <w:rtl w:val="0"/>
+        </w:rPr>
+        <w:t xml:space="preserve">SOLID</w:t>
+      </w:r>
+    </w:p>
+    <w:p>
+      <w:pPr>
+        <w:numPr>
+          <w:ilvl w:val="0"/>
+          <w:numId w:val="5"/>
+        </w:numPr>
+        <w:ind w:left="720" w:hanging="360"/>
+        <w:contextualSpacing w:val="1"/>
+        <w:rPr>
+          <w:rFonts w:ascii="Roboto" w:cs="Roboto" w:eastAsia="Roboto" w:hAnsi="Roboto"/>
+          <w:sz w:val="26"/>
+          <w:szCs w:val="26"/>
+        </w:rPr>
+      </w:pPr>
+      <w:r>
+        <w:rPr>
+          <w:rFonts w:ascii="Roboto" w:cs="Roboto" w:eastAsia="Roboto" w:hAnsi="Roboto"/>
+          <w:sz w:val="26"/>
+          <w:szCs w:val="26"/>
+          <w:rtl w:val="0"/>
+        </w:rPr>
+        <w:t xml:space="preserve">GRASP</w:t>
+      </w:r>
+    </w:p>
+    <w:p>
+      <w:pPr>
+        <w:contextualSpacing w:val="0"/>
+        <w:rPr>
+          <w:rFonts w:ascii="Roboto" w:cs="Roboto" w:eastAsia="Roboto" w:hAnsi="Roboto"/>
+          <w:sz w:val="26"/>
+          <w:szCs w:val="26"/>
+        </w:rPr>
+      </w:pPr>
+      <w:r>
+        <w:rPr>
+          <w:rtl w:val="0"/>
+        </w:rPr>
+      </w:r>
+    </w:p>
+    <w:p>
+      <w:pPr>
+        <w:contextualSpacing w:val="0"/>
+        <w:rPr>
+          <w:rFonts w:ascii="Roboto" w:cs="Roboto" w:eastAsia="Roboto" w:hAnsi="Roboto"/>
+          <w:sz w:val="26"/>
+          <w:szCs w:val="26"/>
+        </w:rPr>
+      </w:pPr>
+      <w:r>
+        <w:rPr>
+          <w:rtl w:val="0"/>
+        </w:rPr>
+      </w:r>
+    </w:p>
+    <w:p>
+      <w:pPr>
+        <w:contextualSpacing w:val="0"/>
+        <w:rPr>
+          <w:rFonts w:ascii="Roboto" w:cs="Roboto" w:eastAsia="Roboto" w:hAnsi="Roboto"/>
+          <w:sz w:val="26"/>
+          <w:szCs w:val="26"/>
+        </w:rPr>
+      </w:pPr>
+      <w:r>
+        <w:rPr>
+          <w:rtl w:val="0"/>
+        </w:rPr>
+      </w:r>
+    </w:p>
+    <w:p>
+      <w:pPr>
+        <w:spacing w:line="276" w:lineRule="auto"/>
+        <w:contextualSpacing w:val="0"/>
+        <w:rPr>
+          <w:b w:val="1"/>
+          <w:sz w:val="28"/>
+          <w:szCs w:val="28"/>
+          <w:highlight w:val="white"/>
+        </w:rPr>
+      </w:pPr>
+      <w:r>
+        <w:rPr>
+          <w:rtl w:val="0"/>
+        </w:rPr>
+      </w:r>
+    </w:p>
+    <w:p>
+      <w:pPr>
+        <w:spacing w:line="276" w:lineRule="auto"/>
+        <w:contextualSpacing w:val="0"/>
+        <w:rPr>
+          <w:b w:val="1"/>
+          <w:sz w:val="28"/>
+          <w:szCs w:val="28"/>
+          <w:highlight w:val="white"/>
+        </w:rPr>
+      </w:pPr>
+      <w:r>
+        <w:br w:type="page"/>
+      </w:r>
+      <w:r>
+        <w:rPr>
+          <w:rtl w:val="0"/>
+        </w:rPr>
+      </w:r>
+    </w:p>
+    <w:p>
+      <w:pPr>
+        <w:spacing w:line="276" w:lineRule="auto"/>
+        <w:contextualSpacing w:val="0"/>
+        <w:rPr>
           <w:b w:val="1"/>
           <w:sz w:val="28"/>
           <w:szCs w:val="28"/>
@@ -5944,14 +5990,14 @@
         </w:rPr>
         <w:drawing>
           <wp:inline distB="114300" distT="114300" distL="114300" distR="114300">
-            <wp:extent cx="5734050" cy="2311400"/>
+            <wp:extent cx="5734050" cy="2565400"/>
             <wp:effectExtent b="0" l="0" r="0" t="0"/>
-            <wp:docPr id="10" name="image22.jpg"/>
+            <wp:docPr id="8" name="image22.png"/>
             <a:graphic>
               <a:graphicData uri="http://schemas.openxmlformats.org/drawingml/2006/picture">
                 <pic:pic>
                   <pic:nvPicPr>
-                    <pic:cNvPr id="0" name="image22.jpg"/>
+                    <pic:cNvPr id="0" name="image22.png"/>
                     <pic:cNvPicPr preferRelativeResize="0"/>
                   </pic:nvPicPr>
                   <pic:blipFill>
@@ -5964,7 +6010,7 @@
                   <pic:spPr>
                     <a:xfrm>
                       <a:off x="0" y="0"/>
-                      <a:ext cx="5734050" cy="2311400"/>
+                      <a:ext cx="5734050" cy="2565400"/>
                     </a:xfrm>
                     <a:prstGeom prst="rect"/>
                     <a:ln/>
@@ -6000,13 +6046,84 @@
           <w:highlight w:val="white"/>
           <w:rtl w:val="0"/>
         </w:rPr>
-        <w:tab/>
-        <w:tab/>
-        <w:tab/>
-        <w:tab/>
-        <w:tab/>
-        <w:tab/>
-        <w:tab/>
+        <w:t xml:space="preserve">Modelo de Base de Datos</w:t>
+      </w:r>
+    </w:p>
+    <w:p>
+      <w:pPr>
+        <w:spacing w:line="276" w:lineRule="auto"/>
+        <w:contextualSpacing w:val="0"/>
+        <w:rPr>
+          <w:b w:val="1"/>
+          <w:sz w:val="28"/>
+          <w:szCs w:val="28"/>
+          <w:highlight w:val="white"/>
+        </w:rPr>
+      </w:pPr>
+      <w:r>
+        <w:rPr>
+          <w:b w:val="1"/>
+          <w:sz w:val="28"/>
+          <w:szCs w:val="28"/>
+          <w:highlight w:val="white"/>
+        </w:rPr>
+        <w:drawing>
+          <wp:inline distB="114300" distT="114300" distL="114300" distR="114300">
+            <wp:extent cx="5200650" cy="4419600"/>
+            <wp:effectExtent b="0" l="0" r="0" t="0"/>
+            <wp:docPr id="9" name="image24.png"/>
+            <a:graphic>
+              <a:graphicData uri="http://schemas.openxmlformats.org/drawingml/2006/picture">
+                <pic:pic>
+                  <pic:nvPicPr>
+                    <pic:cNvPr id="0" name="image24.png"/>
+                    <pic:cNvPicPr preferRelativeResize="0"/>
+                  </pic:nvPicPr>
+                  <pic:blipFill>
+                    <a:blip r:embed="rId24"/>
+                    <a:srcRect b="0" l="0" r="0" t="0"/>
+                    <a:stretch>
+                      <a:fillRect/>
+                    </a:stretch>
+                  </pic:blipFill>
+                  <pic:spPr>
+                    <a:xfrm>
+                      <a:off x="0" y="0"/>
+                      <a:ext cx="5200650" cy="4419600"/>
+                    </a:xfrm>
+                    <a:prstGeom prst="rect"/>
+                    <a:ln/>
+                  </pic:spPr>
+                </pic:pic>
+              </a:graphicData>
+            </a:graphic>
+          </wp:inline>
+        </w:drawing>
+      </w:r>
+      <w:r>
+        <w:rPr>
+          <w:rtl w:val="0"/>
+        </w:rPr>
+      </w:r>
+    </w:p>
+    <w:p>
+      <w:pPr>
+        <w:spacing w:line="276" w:lineRule="auto"/>
+        <w:contextualSpacing w:val="0"/>
+        <w:rPr>
+          <w:b w:val="1"/>
+          <w:sz w:val="28"/>
+          <w:szCs w:val="28"/>
+          <w:highlight w:val="white"/>
+        </w:rPr>
+      </w:pPr>
+      <w:r>
+        <w:br w:type="page"/>
+      </w:r>
+      <w:r>
+        <w:rPr>
+          <w:rtl w:val="0"/>
+        </w:rPr>
       </w:r>
     </w:p>
     <w:p>
@@ -6071,16 +6188,16 @@
           <wp:inline distB="114300" distT="114300" distL="114300" distR="114300">
             <wp:extent cx="5734050" cy="3162300"/>
             <wp:effectExtent b="0" l="0" r="0" t="0"/>
-            <wp:docPr id="8" name="image20.jpg"/>
+            <wp:docPr id="10" name="image25.jpg"/>
             <a:graphic>
               <a:graphicData uri="http://schemas.openxmlformats.org/drawingml/2006/picture">
                 <pic:pic>
                   <pic:nvPicPr>
-                    <pic:cNvPr id="0" name="image20.jpg"/>
+                    <pic:cNvPr id="0" name="image25.jpg"/>
                     <pic:cNvPicPr preferRelativeResize="0"/>
                   </pic:nvPicPr>
                   <pic:blipFill>
-                    <a:blip r:embed="rId24"/>
+                    <a:blip r:embed="rId25"/>
                     <a:srcRect b="0" l="0" r="0" t="0"/>
                     <a:stretch>
                       <a:fillRect/>
@@ -6118,6 +6235,38 @@
       </w:pPr>
       <w:r>
         <w:rPr>
+          <w:rtl w:val="0"/>
+        </w:rPr>
+      </w:r>
+    </w:p>
+    <w:p>
+      <w:pPr>
+        <w:spacing w:line="276" w:lineRule="auto"/>
+        <w:contextualSpacing w:val="0"/>
+        <w:rPr>
+          <w:sz w:val="24"/>
+          <w:szCs w:val="24"/>
+          <w:highlight w:val="white"/>
+        </w:rPr>
+      </w:pPr>
+      <w:r>
+        <w:rPr>
+          <w:rtl w:val="0"/>
+        </w:rPr>
+      </w:r>
+    </w:p>
+    <w:p>
+      <w:pPr>
+        <w:spacing w:line="276" w:lineRule="auto"/>
+        <w:contextualSpacing w:val="0"/>
+        <w:rPr>
+          <w:sz w:val="24"/>
+          <w:szCs w:val="24"/>
+          <w:highlight w:val="white"/>
+        </w:rPr>
+      </w:pPr>
+      <w:r>
+        <w:rPr>
           <w:sz w:val="24"/>
           <w:szCs w:val="24"/>
           <w:highlight w:val="white"/>
@@ -6148,16 +6297,16 @@
           <wp:inline distB="114300" distT="114300" distL="114300" distR="114300">
             <wp:extent cx="5734050" cy="1079500"/>
             <wp:effectExtent b="0" l="0" r="0" t="0"/>
-            <wp:docPr id="7" name="image19.jpg"/>
+            <wp:docPr id="7" name="image21.jpg"/>
             <a:graphic>
               <a:graphicData uri="http://schemas.openxmlformats.org/drawingml/2006/picture">
                 <pic:pic>
                   <pic:nvPicPr>
-                    <pic:cNvPr id="0" name="image19.jpg"/>
+                    <pic:cNvPr id="0" name="image21.jpg"/>
                     <pic:cNvPicPr preferRelativeResize="0"/>
                   </pic:nvPicPr>
                   <pic:blipFill>
-                    <a:blip r:embed="rId25"/>
+                    <a:blip r:embed="rId26"/>
                     <a:srcRect b="0" l="0" r="0" t="0"/>
                     <a:stretch>
                       <a:fillRect/>
@@ -6257,6 +6406,26 @@
         </w:rPr>
       </w:pPr>
       <w:r>
+        <w:br w:type="page"/>
+      </w:r>
+      <w:r>
+        <w:rPr>
+          <w:rtl w:val="0"/>
+        </w:rPr>
+      </w:r>
+    </w:p>
+    <w:p>
+      <w:pPr>
+        <w:spacing w:line="276" w:lineRule="auto"/>
+        <w:contextualSpacing w:val="0"/>
+        <w:rPr>
+          <w:b w:val="1"/>
+          <w:sz w:val="28"/>
+          <w:szCs w:val="28"/>
+          <w:highlight w:val="white"/>
+        </w:rPr>
+      </w:pPr>
+      <w:r>
         <w:rPr>
           <w:b w:val="1"/>
           <w:sz w:val="28"/>
@@ -6309,16 +6478,16 @@
           <wp:inline distB="114300" distT="114300" distL="114300" distR="114300">
             <wp:extent cx="5391150" cy="2867025"/>
             <wp:effectExtent b="0" l="0" r="0" t="0"/>
-            <wp:docPr id="14" name="image28.png"/>
+            <wp:docPr id="15" name="image30.png"/>
             <a:graphic>
               <a:graphicData uri="http://schemas.openxmlformats.org/drawingml/2006/picture">
                 <pic:pic>
                   <pic:nvPicPr>
-                    <pic:cNvPr id="0" name="image28.png"/>
+                    <pic:cNvPr id="0" name="image30.png"/>
                     <pic:cNvPicPr preferRelativeResize="0"/>
                   </pic:nvPicPr>
                   <pic:blipFill>
-                    <a:blip r:embed="rId26"/>
+                    <a:blip r:embed="rId27"/>
                     <a:srcRect b="0" l="0" r="0" t="0"/>
                     <a:stretch>
                       <a:fillRect/>
@@ -6349,6 +6518,22 @@
         <w:spacing w:line="276" w:lineRule="auto"/>
         <w:contextualSpacing w:val="0"/>
         <w:rPr>
+          <w:sz w:val="28"/>
+          <w:szCs w:val="28"/>
+          <w:highlight w:val="white"/>
+        </w:rPr>
+      </w:pPr>
+      <w:r>
+        <w:rPr>
+          <w:rtl w:val="0"/>
+        </w:rPr>
+      </w:r>
+    </w:p>
+    <w:p>
+      <w:pPr>
+        <w:spacing w:line="276" w:lineRule="auto"/>
+        <w:contextualSpacing w:val="0"/>
+        <w:rPr>
           <w:b w:val="1"/>
           <w:sz w:val="28"/>
           <w:szCs w:val="28"/>
@@ -6397,16 +6582,16 @@
           <wp:inline distB="114300" distT="114300" distL="114300" distR="114300">
             <wp:extent cx="5734050" cy="2870200"/>
             <wp:effectExtent b="0" l="0" r="0" t="0"/>
-            <wp:docPr id="1" name="image5.png"/>
+            <wp:docPr id="1" name="image4.png"/>
             <a:graphic>
               <a:graphicData uri="http://schemas.openxmlformats.org/drawingml/2006/picture">
                 <pic:pic>
                   <pic:nvPicPr>
-                    <pic:cNvPr id="0" name="image5.png"/>
+                    <pic:cNvPr id="0" name="image4.png"/>
                     <pic:cNvPicPr preferRelativeResize="0"/>
                   </pic:nvPicPr>
                   <pic:blipFill>
-                    <a:blip r:embed="rId27"/>
+                    <a:blip r:embed="rId28"/>
                     <a:srcRect b="0" l="0" r="0" t="0"/>
                     <a:stretch>
                       <a:fillRect/>
@@ -6451,115 +6636,8 @@
         </w:rPr>
       </w:pPr>
       <w:r>
-        <w:rPr>
-          <w:b w:val="1"/>
-          <w:sz w:val="28"/>
-          <w:szCs w:val="28"/>
-          <w:highlight w:val="white"/>
-          <w:rtl w:val="0"/>
-        </w:rPr>
-        <w:tab/>
-        <w:tab/>
-        <w:tab/>
-        <w:tab/>
-      </w:r>
-    </w:p>
-    <w:p>
-      <w:pPr>
-        <w:spacing w:line="276" w:lineRule="auto"/>
-        <w:contextualSpacing w:val="0"/>
-        <w:rPr>
-          <w:b w:val="1"/>
-          <w:sz w:val="28"/>
-          <w:szCs w:val="28"/>
-          <w:highlight w:val="white"/>
-        </w:rPr>
-      </w:pPr>
-      <w:r>
-        <w:rPr>
-          <w:rtl w:val="0"/>
-        </w:rPr>
-      </w:r>
-    </w:p>
-    <w:p>
-      <w:pPr>
-        <w:spacing w:line="276" w:lineRule="auto"/>
-        <w:contextualSpacing w:val="0"/>
-        <w:rPr>
-          <w:b w:val="1"/>
-          <w:sz w:val="28"/>
-          <w:szCs w:val="28"/>
-          <w:highlight w:val="white"/>
-        </w:rPr>
-      </w:pPr>
-      <w:r>
-        <w:rPr>
-          <w:rtl w:val="0"/>
-        </w:rPr>
-      </w:r>
-    </w:p>
-    <w:p>
-      <w:pPr>
-        <w:spacing w:line="276" w:lineRule="auto"/>
-        <w:contextualSpacing w:val="0"/>
-        <w:rPr>
-          <w:b w:val="1"/>
-          <w:sz w:val="28"/>
-          <w:szCs w:val="28"/>
-          <w:highlight w:val="white"/>
-        </w:rPr>
-      </w:pPr>
-      <w:r>
-        <w:rPr>
-          <w:rtl w:val="0"/>
-        </w:rPr>
-      </w:r>
-    </w:p>
-    <w:p>
-      <w:pPr>
-        <w:spacing w:line="276" w:lineRule="auto"/>
-        <w:contextualSpacing w:val="0"/>
-        <w:rPr>
-          <w:b w:val="1"/>
-          <w:sz w:val="28"/>
-          <w:szCs w:val="28"/>
-          <w:highlight w:val="white"/>
-        </w:rPr>
-      </w:pPr>
-      <w:r>
-        <w:rPr>
-          <w:rtl w:val="0"/>
-        </w:rPr>
-      </w:r>
-    </w:p>
-    <w:p>
-      <w:pPr>
-        <w:spacing w:line="276" w:lineRule="auto"/>
-        <w:contextualSpacing w:val="0"/>
-        <w:rPr>
-          <w:b w:val="1"/>
-          <w:sz w:val="28"/>
-          <w:szCs w:val="28"/>
-          <w:highlight w:val="white"/>
-        </w:rPr>
-      </w:pPr>
-      <w:r>
-        <w:rPr>
-          <w:rtl w:val="0"/>
-        </w:rPr>
-      </w:r>
-    </w:p>
-    <w:p>
-      <w:pPr>
-        <w:spacing w:line="276" w:lineRule="auto"/>
-        <w:contextualSpacing w:val="0"/>
-        <w:rPr>
-          <w:b w:val="1"/>
-          <w:sz w:val="28"/>
-          <w:szCs w:val="28"/>
-          <w:highlight w:val="white"/>
-        </w:rPr>
-      </w:pPr>
+        <w:br w:type="page"/>
+      </w:r>
       <w:r>
         <w:rPr>
           <w:rtl w:val="0"/>
@@ -6636,89 +6714,14 @@
         </w:rPr>
         <w:drawing>
           <wp:inline distB="114300" distT="114300" distL="114300" distR="114300">
-            <wp:extent cx="5734050" cy="1828800"/>
+            <wp:extent cx="5339264" cy="1700213"/>
             <wp:effectExtent b="0" l="0" r="0" t="0"/>
-            <wp:docPr id="9" name="image21.jpg"/>
+            <wp:docPr id="11" name="image26.jpg"/>
             <a:graphic>
               <a:graphicData uri="http://schemas.openxmlformats.org/drawingml/2006/picture">
                 <pic:pic>
                   <pic:nvPicPr>
-                    <pic:cNvPr id="0" name="image21.jpg"/>
-                    <pic:cNvPicPr preferRelativeResize="0"/>
-                  </pic:nvPicPr>
-                  <pic:blipFill>
-                    <a:blip r:embed="rId28"/>
-                    <a:srcRect b="0" l="0" r="0" t="0"/>
-                    <a:stretch>
-                      <a:fillRect/>
-                    </a:stretch>
-                  </pic:blipFill>
-                  <pic:spPr>
-                    <a:xfrm>
-                      <a:off x="0" y="0"/>
-                      <a:ext cx="5734050" cy="1828800"/>
-                    </a:xfrm>
-                    <a:prstGeom prst="rect"/>
-                    <a:ln/>
-                  </pic:spPr>
-                </pic:pic>
-              </a:graphicData>
-            </a:graphic>
-          </wp:inline>
-        </w:drawing>
-      </w:r>
-      <w:r>
-        <w:rPr>
-          <w:rtl w:val="0"/>
-        </w:rPr>
-      </w:r>
-    </w:p>
-    <w:p>
-      <w:pPr>
-        <w:spacing w:line="276" w:lineRule="auto"/>
-        <w:contextualSpacing w:val="0"/>
-        <w:rPr>
-          <w:sz w:val="28"/>
-          <w:szCs w:val="28"/>
-          <w:highlight w:val="white"/>
-        </w:rPr>
-      </w:pPr>
-      <w:r>
-        <w:rPr>
-          <w:sz w:val="28"/>
-          <w:szCs w:val="28"/>
-          <w:highlight w:val="white"/>
-          <w:rtl w:val="0"/>
-        </w:rPr>
-        <w:t xml:space="preserve">Feedback alumnos o profesor por materia</w:t>
-      </w:r>
-    </w:p>
-    <w:p>
-      <w:pPr>
-        <w:spacing w:line="276" w:lineRule="auto"/>
-        <w:contextualSpacing w:val="0"/>
-        <w:rPr>
-          <w:sz w:val="28"/>
-          <w:szCs w:val="28"/>
-          <w:highlight w:val="white"/>
-        </w:rPr>
-      </w:pPr>
-      <w:r>
-        <w:rPr>
-          <w:sz w:val="28"/>
-          <w:szCs w:val="28"/>
-          <w:highlight w:val="white"/>
-        </w:rPr>
-        <w:drawing>
-          <wp:inline distB="114300" distT="114300" distL="114300" distR="114300">
-            <wp:extent cx="5734050" cy="2921000"/>
-            <wp:effectExtent b="0" l="0" r="0" t="0"/>
-            <wp:docPr id="2" name="image13.jpg"/>
-            <a:graphic>
-              <a:graphicData uri="http://schemas.openxmlformats.org/drawingml/2006/picture">
-                <pic:pic>
-                  <pic:nvPicPr>
-                    <pic:cNvPr id="0" name="image13.jpg"/>
+                    <pic:cNvPr id="0" name="image26.jpg"/>
                     <pic:cNvPicPr preferRelativeResize="0"/>
                   </pic:nvPicPr>
                   <pic:blipFill>
@@ -6731,7 +6734,7 @@
                   <pic:spPr>
                     <a:xfrm>
                       <a:off x="0" y="0"/>
-                      <a:ext cx="5734050" cy="2921000"/>
+                      <a:ext cx="5339264" cy="1700213"/>
                     </a:xfrm>
                     <a:prstGeom prst="rect"/>
                     <a:ln/>
@@ -6760,6 +6763,145 @@
       </w:pPr>
       <w:r>
         <w:rPr>
+          <w:rtl w:val="0"/>
+        </w:rPr>
+      </w:r>
+    </w:p>
+    <w:p>
+      <w:pPr>
+        <w:spacing w:line="276" w:lineRule="auto"/>
+        <w:contextualSpacing w:val="0"/>
+        <w:rPr>
+          <w:sz w:val="28"/>
+          <w:szCs w:val="28"/>
+          <w:highlight w:val="white"/>
+        </w:rPr>
+      </w:pPr>
+      <w:r>
+        <w:rPr>
+          <w:rtl w:val="0"/>
+        </w:rPr>
+      </w:r>
+    </w:p>
+    <w:p>
+      <w:pPr>
+        <w:spacing w:line="276" w:lineRule="auto"/>
+        <w:contextualSpacing w:val="0"/>
+        <w:rPr>
+          <w:sz w:val="28"/>
+          <w:szCs w:val="28"/>
+          <w:highlight w:val="white"/>
+        </w:rPr>
+      </w:pPr>
+      <w:r>
+        <w:rPr>
+          <w:rtl w:val="0"/>
+        </w:rPr>
+      </w:r>
+    </w:p>
+    <w:p>
+      <w:pPr>
+        <w:spacing w:line="276" w:lineRule="auto"/>
+        <w:contextualSpacing w:val="0"/>
+        <w:rPr>
+          <w:sz w:val="28"/>
+          <w:szCs w:val="28"/>
+          <w:highlight w:val="white"/>
+        </w:rPr>
+      </w:pPr>
+      <w:r>
+        <w:rPr>
+          <w:rtl w:val="0"/>
+        </w:rPr>
+      </w:r>
+    </w:p>
+    <w:p>
+      <w:pPr>
+        <w:spacing w:line="276" w:lineRule="auto"/>
+        <w:contextualSpacing w:val="0"/>
+        <w:rPr>
+          <w:sz w:val="28"/>
+          <w:szCs w:val="28"/>
+          <w:highlight w:val="white"/>
+        </w:rPr>
+      </w:pPr>
+      <w:r>
+        <w:rPr>
+          <w:sz w:val="28"/>
+          <w:szCs w:val="28"/>
+          <w:highlight w:val="white"/>
+          <w:rtl w:val="0"/>
+        </w:rPr>
+        <w:t xml:space="preserve">Feedback alumnos o profesor por materia</w:t>
+      </w:r>
+    </w:p>
+    <w:p>
+      <w:pPr>
+        <w:spacing w:line="276" w:lineRule="auto"/>
+        <w:contextualSpacing w:val="0"/>
+        <w:rPr>
+          <w:sz w:val="28"/>
+          <w:szCs w:val="28"/>
+          <w:highlight w:val="white"/>
+        </w:rPr>
+      </w:pPr>
+      <w:r>
+        <w:rPr>
+          <w:sz w:val="28"/>
+          <w:szCs w:val="28"/>
+          <w:highlight w:val="white"/>
+        </w:rPr>
+        <w:drawing>
+          <wp:inline distB="114300" distT="114300" distL="114300" distR="114300">
+            <wp:extent cx="5367338" cy="2744343"/>
+            <wp:effectExtent b="0" l="0" r="0" t="0"/>
+            <wp:docPr id="2" name="image7.jpg"/>
+            <a:graphic>
+              <a:graphicData uri="http://schemas.openxmlformats.org/drawingml/2006/picture">
+                <pic:pic>
+                  <pic:nvPicPr>
+                    <pic:cNvPr id="0" name="image7.jpg"/>
+                    <pic:cNvPicPr preferRelativeResize="0"/>
+                  </pic:nvPicPr>
+                  <pic:blipFill>
+                    <a:blip r:embed="rId30"/>
+                    <a:srcRect b="0" l="0" r="0" t="0"/>
+                    <a:stretch>
+                      <a:fillRect/>
+                    </a:stretch>
+                  </pic:blipFill>
+                  <pic:spPr>
+                    <a:xfrm>
+                      <a:off x="0" y="0"/>
+                      <a:ext cx="5367338" cy="2744343"/>
+                    </a:xfrm>
+                    <a:prstGeom prst="rect"/>
+                    <a:ln/>
+                  </pic:spPr>
+                </pic:pic>
+              </a:graphicData>
+            </a:graphic>
+          </wp:inline>
+        </w:drawing>
+      </w:r>
+      <w:r>
+        <w:rPr>
+          <w:rtl w:val="0"/>
+        </w:rPr>
+      </w:r>
+    </w:p>
+    <w:p>
+      <w:pPr>
+        <w:spacing w:line="276" w:lineRule="auto"/>
+        <w:contextualSpacing w:val="0"/>
+        <w:rPr>
+          <w:sz w:val="28"/>
+          <w:szCs w:val="28"/>
+          <w:highlight w:val="white"/>
+        </w:rPr>
+      </w:pPr>
+      <w:r>
+        <w:rPr>
           <w:sz w:val="28"/>
           <w:szCs w:val="28"/>
           <w:highlight w:val="white"/>
@@ -6777,16 +6919,16 @@
           <wp:inline distB="114300" distT="114300" distL="114300" distR="114300">
             <wp:extent cx="5376863" cy="3807846"/>
             <wp:effectExtent b="0" l="0" r="0" t="0"/>
-            <wp:docPr id="6" name="image18.jpg"/>
+            <wp:docPr id="6" name="image20.jpg"/>
             <a:graphic>
               <a:graphicData uri="http://schemas.openxmlformats.org/drawingml/2006/picture">
                 <pic:pic>
                   <pic:nvPicPr>
-                    <pic:cNvPr id="0" name="image18.jpg"/>
+                    <pic:cNvPr id="0" name="image20.jpg"/>
                     <pic:cNvPicPr preferRelativeResize="0"/>
                   </pic:nvPicPr>
                   <pic:blipFill>
-                    <a:blip r:embed="rId30"/>
+                    <a:blip r:embed="rId31"/>
                     <a:srcRect b="0" l="0" r="0" t="0"/>
                     <a:stretch>
                       <a:fillRect/>
@@ -7177,16 +7319,16 @@
           <wp:inline distB="114300" distT="114300" distL="114300" distR="114300">
             <wp:extent cx="5734050" cy="2540000"/>
             <wp:effectExtent b="0" l="0" r="0" t="0"/>
-            <wp:docPr id="11" name="image23.jpg"/>
+            <wp:docPr id="12" name="image27.jpg"/>
             <a:graphic>
               <a:graphicData uri="http://schemas.openxmlformats.org/drawingml/2006/picture">
                 <pic:pic>
                   <pic:nvPicPr>
-                    <pic:cNvPr id="0" name="image23.jpg"/>
+                    <pic:cNvPr id="0" name="image27.jpg"/>
                     <pic:cNvPicPr preferRelativeResize="0"/>
                   </pic:nvPicPr>
                   <pic:blipFill>
-                    <a:blip r:embed="rId31"/>
+                    <a:blip r:embed="rId32"/>
                     <a:srcRect b="0" l="0" r="0" t="0"/>
                     <a:stretch>
                       <a:fillRect/>
@@ -7252,11 +7394,15 @@
         <w:contextualSpacing w:val="0"/>
         <w:jc w:val="left"/>
         <w:rPr>
-          <w:sz w:val="28"/>
-          <w:szCs w:val="28"/>
-          <w:highlight w:val="white"/>
-        </w:rPr>
-      </w:pPr>
+          <w:b w:val="1"/>
+          <w:sz w:val="28"/>
+          <w:szCs w:val="28"/>
+          <w:highlight w:val="white"/>
+        </w:rPr>
+      </w:pPr>
+      <w:r>
+        <w:br w:type="page"/>
+      </w:r>
       <w:r>
         <w:rPr>
           <w:rtl w:val="0"/>
@@ -7269,19 +7415,21 @@
         <w:contextualSpacing w:val="0"/>
         <w:jc w:val="left"/>
         <w:rPr>
-          <w:sz w:val="28"/>
-          <w:szCs w:val="28"/>
-          <w:highlight w:val="white"/>
-        </w:rPr>
-      </w:pPr>
-      <w:r>
-        <w:rPr>
-          <w:sz w:val="28"/>
-          <w:szCs w:val="28"/>
-          <w:highlight w:val="white"/>
-          <w:rtl w:val="0"/>
-        </w:rPr>
-        <w:t xml:space="preserve">Diagramas Clases iteración 1</w:t>
+          <w:b w:val="1"/>
+          <w:sz w:val="28"/>
+          <w:szCs w:val="28"/>
+          <w:highlight w:val="white"/>
+        </w:rPr>
+      </w:pPr>
+      <w:r>
+        <w:rPr>
+          <w:b w:val="1"/>
+          <w:sz w:val="28"/>
+          <w:szCs w:val="28"/>
+          <w:highlight w:val="white"/>
+          <w:rtl w:val="0"/>
+        </w:rPr>
+        <w:t xml:space="preserve">Hipervínculos</w:t>
       </w:r>
     </w:p>
     <w:p>
@@ -7290,24 +7438,12 @@
         <w:contextualSpacing w:val="0"/>
         <w:jc w:val="left"/>
         <w:rPr>
-          <w:sz w:val="28"/>
-          <w:szCs w:val="28"/>
-          <w:highlight w:val="white"/>
-        </w:rPr>
-      </w:pPr>
-      <w:hyperlink r:id="rId32">
-        <w:r>
-          <w:rPr>
-            <w:color w:val="1155cc"/>
-            <w:sz w:val="28"/>
-            <w:szCs w:val="28"/>
-            <w:highlight w:val="white"/>
-            <w:u w:val="single"/>
-            <w:rtl w:val="0"/>
-          </w:rPr>
-          <w:t xml:space="preserve">https://www.draw.io/?state=%7B%22ids%22:%5B%221oIPnVtToC0TesEBHpOP68dmWDXtkxRa-%22%5D,%22action%22:%22open%22,%22userId%22:%22103595771879821969359%22%7D#G1oIPnVtToC0TesEBHpOP68dmWDXtkxRa-</w:t>
-        </w:r>
-      </w:hyperlink>
+          <w:b w:val="1"/>
+          <w:sz w:val="28"/>
+          <w:szCs w:val="28"/>
+          <w:highlight w:val="white"/>
+        </w:rPr>
+      </w:pPr>
       <w:r>
         <w:rPr>
           <w:rtl w:val="0"/>
@@ -7327,29 +7463,12 @@
       </w:pPr>
       <w:r>
         <w:rPr>
-          <w:rtl w:val="0"/>
-        </w:rPr>
-      </w:r>
-    </w:p>
-    <w:p>
-      <w:pPr>
-        <w:spacing w:line="276" w:lineRule="auto"/>
-        <w:contextualSpacing w:val="0"/>
-        <w:jc w:val="left"/>
-        <w:rPr>
-          <w:sz w:val="28"/>
-          <w:szCs w:val="28"/>
-          <w:highlight w:val="white"/>
-        </w:rPr>
-      </w:pPr>
-      <w:r>
-        <w:rPr>
-          <w:sz w:val="28"/>
-          <w:szCs w:val="28"/>
-          <w:highlight w:val="white"/>
-          <w:rtl w:val="0"/>
-        </w:rPr>
-        <w:t xml:space="preserve">Diagramas Clases iteración 2</w:t>
+          <w:sz w:val="28"/>
+          <w:szCs w:val="28"/>
+          <w:highlight w:val="white"/>
+          <w:rtl w:val="0"/>
+        </w:rPr>
+        <w:t xml:space="preserve">Diagramas</w:t>
       </w:r>
     </w:p>
     <w:p>
@@ -7373,13 +7492,17 @@
             <w:u w:val="single"/>
             <w:rtl w:val="0"/>
           </w:rPr>
-          <w:t xml:space="preserve">https://www.draw.io/?state=%7B%22ids%22:%5B%221a9VHfMmuFNvNcQfgvYSRN8svy2MeOokr%22%5D,%22action%22:%22open%22,%22userId%22:%22106120056997465814160%22%7D#G1a9VHfMmuFNvNcQfgvYSRN8svy2MeOokr</w:t>
+          <w:t xml:space="preserve">https://drive.google.com/drive/u/1/folders/1_xtfhAzUQh0pCbb6OpH_oTI8NuKGk4Hn</w:t>
         </w:r>
       </w:hyperlink>
       <w:r>
         <w:rPr>
-          <w:rtl w:val="0"/>
-        </w:rPr>
+          <w:sz w:val="28"/>
+          <w:szCs w:val="28"/>
+          <w:highlight w:val="white"/>
+          <w:rtl w:val="0"/>
+        </w:rPr>
+        <w:br w:type="textWrapping"/>
       </w:r>
     </w:p>
     <w:p>
@@ -7395,14 +7518,167 @@
       </w:pPr>
       <w:r>
         <w:rPr>
+          <w:sz w:val="28"/>
+          <w:szCs w:val="28"/>
+          <w:highlight w:val="white"/>
+          <w:rtl w:val="0"/>
+        </w:rPr>
+        <w:t xml:space="preserve">Reportes</w:t>
+      </w:r>
+    </w:p>
+    <w:p>
+      <w:pPr>
+        <w:spacing w:line="276" w:lineRule="auto"/>
+        <w:contextualSpacing w:val="0"/>
+        <w:jc w:val="left"/>
+        <w:rPr>
+          <w:sz w:val="28"/>
+          <w:szCs w:val="28"/>
+          <w:highlight w:val="white"/>
+        </w:rPr>
+      </w:pPr>
+      <w:hyperlink r:id="rId34">
+        <w:r>
+          <w:rPr>
+            <w:color w:val="1155cc"/>
+            <w:sz w:val="28"/>
+            <w:szCs w:val="28"/>
+            <w:highlight w:val="white"/>
+            <w:u w:val="single"/>
+            <w:rtl w:val="0"/>
+          </w:rPr>
+          <w:t xml:space="preserve">https://drive.google.com/drive/u/1/folders/1V1D5d8hljSbOaYqsJEPgOYoELJl05G4n</w:t>
+        </w:r>
+      </w:hyperlink>
+      <w:r>
+        <w:rPr>
+          <w:rtl w:val="0"/>
+        </w:rPr>
+      </w:r>
+    </w:p>
+    <w:p>
+      <w:pPr>
+        <w:spacing w:line="276" w:lineRule="auto"/>
+        <w:contextualSpacing w:val="0"/>
+        <w:jc w:val="left"/>
+        <w:rPr>
+          <w:sz w:val="28"/>
+          <w:szCs w:val="28"/>
+          <w:highlight w:val="white"/>
+        </w:rPr>
+      </w:pPr>
+      <w:r>
+        <w:rPr>
+          <w:rtl w:val="0"/>
+        </w:rPr>
+      </w:r>
+    </w:p>
+    <w:p>
+      <w:pPr>
+        <w:spacing w:line="276" w:lineRule="auto"/>
+        <w:contextualSpacing w:val="0"/>
+        <w:rPr>
+          <w:sz w:val="28"/>
+          <w:szCs w:val="28"/>
+          <w:highlight w:val="white"/>
+        </w:rPr>
+      </w:pPr>
+      <w:r>
+        <w:rPr>
+          <w:sz w:val="28"/>
+          <w:szCs w:val="28"/>
+          <w:highlight w:val="white"/>
+          <w:rtl w:val="0"/>
+        </w:rPr>
+        <w:t xml:space="preserve">Repositorio del Proyecto:</w:t>
+      </w:r>
+    </w:p>
+    <w:p>
+      <w:pPr>
+        <w:spacing w:line="276" w:lineRule="auto"/>
+        <w:contextualSpacing w:val="0"/>
+        <w:rPr>
+          <w:sz w:val="28"/>
+          <w:szCs w:val="28"/>
+          <w:highlight w:val="white"/>
+        </w:rPr>
+      </w:pPr>
+      <w:hyperlink r:id="rId35">
+        <w:r>
+          <w:rPr>
+            <w:color w:val="1155cc"/>
+            <w:sz w:val="28"/>
+            <w:szCs w:val="28"/>
+            <w:highlight w:val="white"/>
+            <w:u w:val="single"/>
+            <w:rtl w:val="0"/>
+          </w:rPr>
+          <w:t xml:space="preserve">https://github.com/adrielgro/ordinario-2018-1</w:t>
+        </w:r>
+      </w:hyperlink>
+      <w:r>
+        <w:rPr>
+          <w:sz w:val="28"/>
+          <w:szCs w:val="28"/>
+          <w:highlight w:val="white"/>
+          <w:rtl w:val="0"/>
+        </w:rPr>
+        <w:br w:type="textWrapping"/>
+      </w:r>
+    </w:p>
+    <w:p>
+      <w:pPr>
+        <w:spacing w:line="276" w:lineRule="auto"/>
+        <w:contextualSpacing w:val="0"/>
+        <w:rPr>
+          <w:sz w:val="28"/>
+          <w:szCs w:val="28"/>
+          <w:highlight w:val="white"/>
+        </w:rPr>
+      </w:pPr>
+      <w:r>
+        <w:rPr>
+          <w:sz w:val="28"/>
+          <w:szCs w:val="28"/>
+          <w:highlight w:val="white"/>
+          <w:rtl w:val="0"/>
+        </w:rPr>
+        <w:t xml:space="preserve">Dirección URL del sitio web:</w:t>
+      </w:r>
+    </w:p>
+    <w:p>
+      <w:pPr>
+        <w:spacing w:line="276" w:lineRule="auto"/>
+        <w:contextualSpacing w:val="0"/>
+        <w:rPr>
+          <w:sz w:val="28"/>
+          <w:szCs w:val="28"/>
+          <w:highlight w:val="white"/>
+        </w:rPr>
+      </w:pPr>
+      <w:hyperlink r:id="rId36">
+        <w:r>
+          <w:rPr>
+            <w:color w:val="1155cc"/>
+            <w:sz w:val="28"/>
+            <w:szCs w:val="28"/>
+            <w:highlight w:val="white"/>
+            <w:u w:val="single"/>
+            <w:rtl w:val="0"/>
+          </w:rPr>
+          <w:t xml:space="preserve">https://ordinario-2018-1.herokuapp.com/</w:t>
+        </w:r>
+      </w:hyperlink>
+      <w:r>
+        <w:rPr>
           <w:rtl w:val="0"/>
         </w:rPr>
       </w:r>
     </w:p>
     <w:sectPr>
-      <w:headerReference r:id="rId34" w:type="default"/>
-      <w:footerReference r:id="rId35" w:type="default"/>
-      <w:footerReference r:id="rId36" w:type="first"/>
+      <w:headerReference r:id="rId37" w:type="default"/>
+      <w:footerReference r:id="rId38" w:type="default"/>
+      <w:footerReference r:id="rId39" w:type="first"/>
       <w:pgSz w:h="16834" w:w="11909"/>
       <w:pgMar w:bottom="1440" w:top="1440" w:left="1440" w:right="1440" w:header="0"/>
       <w:pgNumType w:start="0"/>

</xml_diff>